<commit_message>
Corrección visualización de tablas
</commit_message>
<xml_diff>
--- a/Tablas Escenarios y Candidatas.docx
+++ b/Tablas Escenarios y Candidatas.docx
@@ -4,7 +4,7 @@
   <w:body>
     <w:tbl>
       <w:tblPr>
-        <w:tblStyle w:val="Tablaconcuadrcula4-nfasis5"/>
+        <w:tblStyle w:val="GridTable4-Accent5"/>
         <w:tblpPr w:leftFromText="141" w:rightFromText="141" w:horzAnchor="margin" w:tblpY="672"/>
         <w:tblW w:w="9067" w:type="dxa"/>
         <w:tblBorders>
@@ -219,7 +219,7 @@
           </w:tcPr>
           <w:p>
             <w:pPr>
-              <w:pStyle w:val="Prrafodelista"/>
+              <w:pStyle w:val="ListParagraph"/>
               <w:ind w:left="0" w:firstLine="29"/>
               <w:jc w:val="center"/>
               <w:cnfStyle w:val="000000000000" w:firstRow="0" w:lastRow="0" w:firstColumn="0" w:lastColumn="0" w:oddVBand="0" w:evenVBand="0" w:oddHBand="0" w:evenHBand="0" w:firstRowFirstColumn="0" w:firstRowLastColumn="0" w:lastRowFirstColumn="0" w:lastRowLastColumn="0"/>
@@ -284,25 +284,7 @@
               <w:rPr>
                 <w:rFonts w:ascii="DengXian" w:eastAsia="DengXian" w:hAnsi="DengXian"/>
               </w:rPr>
-              <w:t>1--</w:t>
-            </w:r>
-            <w:r>
-              <w:rPr>
-                <w:rFonts w:ascii="DengXian" w:eastAsia="DengXian" w:hAnsi="DengXian"/>
-              </w:rPr>
-              <w:t>El opera</w:t>
-            </w:r>
-            <w:r>
-              <w:rPr>
-                <w:rFonts w:ascii="DengXian" w:eastAsia="DengXian" w:hAnsi="DengXian"/>
-              </w:rPr>
-              <w:t>ri</w:t>
-            </w:r>
-            <w:r>
-              <w:rPr>
-                <w:rFonts w:ascii="DengXian" w:eastAsia="DengXian" w:hAnsi="DengXian"/>
-              </w:rPr>
-              <w:t xml:space="preserve">o de UAL usa su dispositivo </w:t>
+              <w:t xml:space="preserve">1--El operario de UAL usa su dispositivo </w:t>
             </w:r>
             <w:r>
               <w:rPr>
@@ -439,25 +421,7 @@
               <w:rPr>
                 <w:rFonts w:ascii="DengXian" w:eastAsia="DengXian" w:hAnsi="DengXian"/>
               </w:rPr>
-              <w:t>2--</w:t>
-            </w:r>
-            <w:r>
-              <w:rPr>
-                <w:rFonts w:ascii="DengXian" w:eastAsia="DengXian" w:hAnsi="DengXian"/>
-              </w:rPr>
-              <w:t>El opera</w:t>
-            </w:r>
-            <w:r>
-              <w:rPr>
-                <w:rFonts w:ascii="DengXian" w:eastAsia="DengXian" w:hAnsi="DengXian"/>
-              </w:rPr>
-              <w:t>ri</w:t>
-            </w:r>
-            <w:r>
-              <w:rPr>
-                <w:rFonts w:ascii="DengXian" w:eastAsia="DengXian" w:hAnsi="DengXian"/>
-              </w:rPr>
-              <w:t>o de UAL usa su dispositivo Xiaomi MI 9T</w:t>
+              <w:t>2--El operario de UAL usa su dispositivo Xiaomi MI 9T</w:t>
             </w:r>
           </w:p>
           <w:p>
@@ -597,25 +561,7 @@
               <w:rPr>
                 <w:rFonts w:ascii="DengXian" w:eastAsia="DengXian" w:hAnsi="DengXian"/>
               </w:rPr>
-              <w:t>3--</w:t>
-            </w:r>
-            <w:r>
-              <w:rPr>
-                <w:rFonts w:ascii="DengXian" w:eastAsia="DengXian" w:hAnsi="DengXian"/>
-              </w:rPr>
-              <w:t>El opera</w:t>
-            </w:r>
-            <w:r>
-              <w:rPr>
-                <w:rFonts w:ascii="DengXian" w:eastAsia="DengXian" w:hAnsi="DengXian"/>
-              </w:rPr>
-              <w:t>ri</w:t>
-            </w:r>
-            <w:r>
-              <w:rPr>
-                <w:rFonts w:ascii="DengXian" w:eastAsia="DengXian" w:hAnsi="DengXian"/>
-              </w:rPr>
-              <w:t>o de UAL usa su dispositivo Samsung A10</w:t>
+              <w:t>3--El operario de UAL usa su dispositivo Samsung A10</w:t>
             </w:r>
           </w:p>
           <w:p>
@@ -773,25 +719,7 @@
               <w:rPr>
                 <w:rFonts w:ascii="DengXian" w:eastAsia="DengXian" w:hAnsi="DengXian"/>
               </w:rPr>
-              <w:t>4--</w:t>
-            </w:r>
-            <w:r>
-              <w:rPr>
-                <w:rFonts w:ascii="DengXian" w:eastAsia="DengXian" w:hAnsi="DengXian"/>
-              </w:rPr>
-              <w:t>El servidor central usa el c</w:t>
-            </w:r>
-            <w:r>
-              <w:rPr>
-                <w:rFonts w:ascii="DengXian" w:eastAsia="DengXian" w:hAnsi="DengXian"/>
-              </w:rPr>
-              <w:t>omputador profesional OMEN</w:t>
-            </w:r>
-            <w:r>
-              <w:rPr>
-                <w:rFonts w:ascii="DengXian" w:eastAsia="DengXian" w:hAnsi="DengXian"/>
-              </w:rPr>
-              <w:t xml:space="preserve"> 875-1024ns para calcular la ruta más adecuada, este computador tiene las siguientes características:</w:t>
+              <w:t>4--El servidor central usa el computador profesional OMEN 875-1024ns para calcular la ruta más adecuada, este computador tiene las siguientes características:</w:t>
             </w:r>
           </w:p>
           <w:p>
@@ -897,13 +825,7 @@
               <w:rPr>
                 <w:rFonts w:ascii="DengXian" w:eastAsia="DengXian" w:hAnsi="DengXian"/>
               </w:rPr>
-              <w:t>5--</w:t>
-            </w:r>
-            <w:r>
-              <w:rPr>
-                <w:rFonts w:ascii="DengXian" w:eastAsia="DengXian" w:hAnsi="DengXian"/>
-              </w:rPr>
-              <w:t>El servidor central usa el computador profesional MSI 297 EU para calcular la ruta más adecuada, este computador tiene las siguientes características:</w:t>
+              <w:t>5--El servidor central usa el computador profesional MSI 297 EU para calcular la ruta más adecuada, este computador tiene las siguientes características:</w:t>
             </w:r>
           </w:p>
           <w:p>
@@ -1021,13 +943,7 @@
               <w:rPr>
                 <w:rFonts w:ascii="DengXian" w:eastAsia="DengXian" w:hAnsi="DengXian"/>
               </w:rPr>
-              <w:t>6--</w:t>
-            </w:r>
-            <w:r>
-              <w:rPr>
-                <w:rFonts w:ascii="DengXian" w:eastAsia="DengXian" w:hAnsi="DengXian"/>
-              </w:rPr>
-              <w:t>El servidor central usa el computador profesional MSI 274 XES para calcular la ruta más adecuada, este computador tiene las siguientes características:</w:t>
+              <w:t>6--El servidor central usa el computador profesional MSI 274 XES para calcular la ruta más adecuada, este computador tiene las siguientes características:</w:t>
             </w:r>
           </w:p>
           <w:p>
@@ -1239,7 +1155,7 @@
           </w:tcPr>
           <w:p>
             <w:pPr>
-              <w:pStyle w:val="Prrafodelista"/>
+              <w:pStyle w:val="ListParagraph"/>
               <w:ind w:left="29"/>
               <w:jc w:val="center"/>
               <w:cnfStyle w:val="000000000000" w:firstRow="0" w:lastRow="0" w:firstColumn="0" w:lastColumn="0" w:oddVBand="0" w:evenVBand="0" w:oddHBand="0" w:evenHBand="0" w:firstRowFirstColumn="0" w:firstRowLastColumn="0" w:lastRowFirstColumn="0" w:lastRowLastColumn="0"/>
@@ -1302,31 +1218,7 @@
               <w:rPr>
                 <w:rFonts w:ascii="DengXian" w:eastAsia="DengXian" w:hAnsi="DengXian"/>
               </w:rPr>
-              <w:t>1</w:t>
-            </w:r>
-            <w:r>
-              <w:rPr>
-                <w:rFonts w:ascii="DengXian" w:eastAsia="DengXian" w:hAnsi="DengXian"/>
-              </w:rPr>
-              <w:t>--</w:t>
-            </w:r>
-            <w:r>
-              <w:rPr>
-                <w:rFonts w:ascii="DengXian" w:eastAsia="DengXian" w:hAnsi="DengXian"/>
-              </w:rPr>
-              <w:t>El operario de UAL usa la t</w:t>
-            </w:r>
-            <w:r>
-              <w:rPr>
-                <w:rFonts w:ascii="DengXian" w:eastAsia="DengXian" w:hAnsi="DengXian"/>
-              </w:rPr>
-              <w:t>ecnología Teldat-V basada en redes inalámbricas de largo alcance (WWAN), con cobertura móvil 3G</w:t>
-            </w:r>
-            <w:r>
-              <w:rPr>
-                <w:rFonts w:ascii="DengXian" w:eastAsia="DengXian" w:hAnsi="DengXian"/>
-              </w:rPr>
-              <w:t xml:space="preserve"> para recibir el cálculo de las rutas</w:t>
+              <w:t>1--El operario de UAL usa la tecnología Teldat-V basada en redes inalámbricas de largo alcance (WWAN), con cobertura móvil 3G para recibir el cálculo de las rutas</w:t>
             </w:r>
           </w:p>
         </w:tc>
@@ -1348,31 +1240,7 @@
               <w:rPr>
                 <w:rFonts w:ascii="DengXian" w:eastAsia="DengXian" w:hAnsi="DengXian"/>
               </w:rPr>
-              <w:t>2</w:t>
-            </w:r>
-            <w:r>
-              <w:rPr>
-                <w:rFonts w:ascii="DengXian" w:eastAsia="DengXian" w:hAnsi="DengXian"/>
-              </w:rPr>
-              <w:t>--</w:t>
-            </w:r>
-            <w:r>
-              <w:rPr>
-                <w:rFonts w:ascii="DengXian" w:eastAsia="DengXian" w:hAnsi="DengXian"/>
-              </w:rPr>
-              <w:t xml:space="preserve">El operario de UAL usa la tecnología Teldat-RS123 basada en redes inalámbricas de largo alcance (WWAN), con cobertura móvil </w:t>
-            </w:r>
-            <w:r>
-              <w:rPr>
-                <w:rFonts w:ascii="DengXian" w:eastAsia="DengXian" w:hAnsi="DengXian"/>
-              </w:rPr>
-              <w:t>4</w:t>
-            </w:r>
-            <w:r>
-              <w:rPr>
-                <w:rFonts w:ascii="DengXian" w:eastAsia="DengXian" w:hAnsi="DengXian"/>
-              </w:rPr>
-              <w:t>G para recibir el cálculo de las rutas</w:t>
+              <w:t>2--El operario de UAL usa la tecnología Teldat-RS123 basada en redes inalámbricas de largo alcance (WWAN), con cobertura móvil 4G para recibir el cálculo de las rutas</w:t>
             </w:r>
           </w:p>
         </w:tc>
@@ -1394,58 +1262,18 @@
               <w:rPr>
                 <w:rFonts w:ascii="DengXian" w:eastAsia="DengXian" w:hAnsi="DengXian"/>
               </w:rPr>
-              <w:t>3</w:t>
-            </w:r>
-            <w:r>
-              <w:rPr>
-                <w:rFonts w:ascii="DengXian" w:eastAsia="DengXian" w:hAnsi="DengXian"/>
-              </w:rPr>
-              <w:t>--</w:t>
-            </w:r>
-            <w:r>
-              <w:rPr>
-                <w:rFonts w:ascii="DengXian" w:eastAsia="DengXian" w:hAnsi="DengXian"/>
-              </w:rPr>
-              <w:t xml:space="preserve">El operario de UAL usa la tecnología Teldat-M1 basada en redes inalámbricas de largo alcance (WWAN), con cobertura móvil </w:t>
-            </w:r>
-            <w:r>
-              <w:rPr>
-                <w:rFonts w:ascii="DengXian" w:eastAsia="DengXian" w:hAnsi="DengXian"/>
-              </w:rPr>
-              <w:t>4</w:t>
-            </w:r>
-            <w:r>
-              <w:rPr>
-                <w:rFonts w:ascii="DengXian" w:eastAsia="DengXian" w:hAnsi="DengXian"/>
-              </w:rPr>
-              <w:t>G</w:t>
-            </w:r>
-            <w:r>
-              <w:rPr>
-                <w:rFonts w:ascii="DengXian" w:eastAsia="DengXian" w:hAnsi="DengXian"/>
-              </w:rPr>
-              <w:t>+</w:t>
-            </w:r>
-            <w:r>
-              <w:rPr>
-                <w:rFonts w:ascii="DengXian" w:eastAsia="DengXian" w:hAnsi="DengXian"/>
-              </w:rPr>
-              <w:t xml:space="preserve"> para recibir el cálculo de las rutas</w:t>
+              <w:t>3--El operario de UAL usa la tecnología Teldat-M1 basada en redes inalámbricas de largo alcance (WWAN), con cobertura móvil 4G+ para recibir el cálculo de las rutas</w:t>
             </w:r>
           </w:p>
         </w:tc>
       </w:tr>
     </w:tbl>
-    <w:p>
-      <w:pPr>
-        <w:tabs>
-          <w:tab w:val="left" w:pos="1428"/>
-        </w:tabs>
-      </w:pPr>
-    </w:p>
+    <w:p/>
+    <w:p/>
+    <w:p/>
     <w:tbl>
       <w:tblPr>
-        <w:tblStyle w:val="Tablaconcuadrcula"/>
+        <w:tblStyle w:val="TableGrid"/>
         <w:tblW w:w="9101" w:type="dxa"/>
         <w:tblInd w:w="-3" w:type="dxa"/>
         <w:tblBorders>
@@ -1480,6 +1308,7 @@
                 <w:bCs/>
               </w:rPr>
             </w:pPr>
+            <w:bookmarkStart w:id="0" w:name="_Hlk25945907"/>
             <w:r>
               <w:rPr>
                 <w:rFonts w:ascii="DengXian" w:eastAsia="DengXian" w:hAnsi="DengXian"/>
@@ -1551,7 +1380,7 @@
                 <w:noProof/>
               </w:rPr>
               <w:drawing>
-                <wp:inline distT="0" distB="0" distL="0" distR="0" wp14:anchorId="63C0F580" wp14:editId="2DA1E523">
+                <wp:inline distT="0" distB="0" distL="0" distR="0" wp14:anchorId="5C85ACAD" wp14:editId="0F3E3DD2">
                   <wp:extent cx="5624241" cy="3345180"/>
                   <wp:effectExtent l="0" t="0" r="0" b="7620"/>
                   <wp:docPr id="6" name="Imagen 6"/>
@@ -1639,22 +1468,8 @@
               <w:rPr>
                 <w:rFonts w:ascii="DengXian" w:eastAsia="DengXian" w:hAnsi="DengXian"/>
               </w:rPr>
-              <w:t>Escenarios 1, 2 y 3</w:t>
-            </w:r>
-            <w:r>
-              <w:rPr>
-                <w:rFonts w:ascii="DengXian" w:eastAsia="DengXian" w:hAnsi="DengXian"/>
-              </w:rPr>
-              <w:t xml:space="preserve"> de </w:t>
-            </w:r>
-            <w:proofErr w:type="spellStart"/>
-            <w:r>
-              <w:rPr>
-                <w:rFonts w:ascii="DengXian" w:eastAsia="DengXian" w:hAnsi="DengXian"/>
-              </w:rPr>
-              <w:t>Speed</w:t>
-            </w:r>
-            <w:proofErr w:type="spellEnd"/>
+              <w:t>Escenarios 1, 2 y 3 de Speed</w:t>
+            </w:r>
           </w:p>
         </w:tc>
       </w:tr>
@@ -1680,6 +1495,7 @@
                 <w:b/>
                 <w:bCs/>
               </w:rPr>
+              <w:lastRenderedPageBreak/>
               <w:t>RESULTADOS</w:t>
             </w:r>
           </w:p>
@@ -1719,19 +1535,7 @@
               <w:rPr>
                 <w:rFonts w:ascii="DengXian" w:eastAsia="DengXian" w:hAnsi="DengXian"/>
               </w:rPr>
-              <w:t>1-</w:t>
-            </w:r>
-            <w:r>
-              <w:rPr>
-                <w:rFonts w:ascii="DengXian" w:eastAsia="DengXian" w:hAnsi="DengXian"/>
-              </w:rPr>
-              <w:t>(Azul)</w:t>
-            </w:r>
-            <w:r>
-              <w:rPr>
-                <w:rFonts w:ascii="DengXian" w:eastAsia="DengXian" w:hAnsi="DengXian"/>
-              </w:rPr>
-              <w:t>-</w:t>
+              <w:t>1-(Azul)-</w:t>
             </w:r>
             <w:r>
               <w:rPr>
@@ -1772,19 +1576,7 @@
               <w:rPr>
                 <w:rFonts w:ascii="DengXian" w:eastAsia="DengXian" w:hAnsi="DengXian"/>
               </w:rPr>
-              <w:t>2-</w:t>
-            </w:r>
-            <w:r>
-              <w:rPr>
-                <w:rFonts w:ascii="DengXian" w:eastAsia="DengXian" w:hAnsi="DengXian"/>
-              </w:rPr>
-              <w:t>(Verde)</w:t>
-            </w:r>
-            <w:r>
-              <w:rPr>
-                <w:rFonts w:ascii="DengXian" w:eastAsia="DengXian" w:hAnsi="DengXian"/>
-              </w:rPr>
-              <w:t>-</w:t>
+              <w:t>2-(Verde)-</w:t>
             </w:r>
             <w:r>
               <w:rPr>
@@ -1839,19 +1631,7 @@
               <w:rPr>
                 <w:rFonts w:ascii="DengXian" w:eastAsia="DengXian" w:hAnsi="DengXian"/>
               </w:rPr>
-              <w:t>3-</w:t>
-            </w:r>
-            <w:r>
-              <w:rPr>
-                <w:rFonts w:ascii="DengXian" w:eastAsia="DengXian" w:hAnsi="DengXian"/>
-              </w:rPr>
-              <w:t>(Rojo)</w:t>
-            </w:r>
-            <w:r>
-              <w:rPr>
-                <w:rFonts w:ascii="DengXian" w:eastAsia="DengXian" w:hAnsi="DengXian"/>
-              </w:rPr>
-              <w:t>-</w:t>
+              <w:t>3-(Rojo)-</w:t>
             </w:r>
             <w:r>
               <w:rPr>
@@ -1891,7 +1671,6 @@
                 <w:b/>
                 <w:bCs/>
               </w:rPr>
-              <w:lastRenderedPageBreak/>
               <w:t>ARQUITECTURA CANDIDATA B</w:t>
             </w:r>
           </w:p>
@@ -1905,7 +1684,7 @@
           </w:tcPr>
           <w:p>
             <w:pPr>
-              <w:pStyle w:val="Prrafodelista"/>
+              <w:pStyle w:val="ListParagraph"/>
               <w:ind w:left="29"/>
               <w:jc w:val="center"/>
               <w:rPr>
@@ -1935,7 +1714,7 @@
           </w:tcPr>
           <w:p>
             <w:pPr>
-              <w:pStyle w:val="Prrafodelista"/>
+              <w:pStyle w:val="ListParagraph"/>
               <w:ind w:left="29"/>
               <w:jc w:val="center"/>
               <w:rPr>
@@ -1950,7 +1729,7 @@
                 <w:u w:val="single"/>
               </w:rPr>
               <w:drawing>
-                <wp:inline distT="0" distB="0" distL="0" distR="0" wp14:anchorId="2E75481A" wp14:editId="4C73F677">
+                <wp:inline distT="0" distB="0" distL="0" distR="0" wp14:anchorId="61D65404" wp14:editId="7661F62A">
                   <wp:extent cx="5554327" cy="3177540"/>
                   <wp:effectExtent l="0" t="0" r="8890" b="3810"/>
                   <wp:docPr id="7" name="Imagen 7"/>
@@ -2029,7 +1808,7 @@
           </w:tcPr>
           <w:p>
             <w:pPr>
-              <w:pStyle w:val="Prrafodelista"/>
+              <w:pStyle w:val="ListParagraph"/>
               <w:ind w:left="29"/>
               <w:jc w:val="center"/>
               <w:rPr>
@@ -2040,45 +1819,7 @@
               <w:rPr>
                 <w:rFonts w:ascii="DengXian" w:eastAsia="DengXian" w:hAnsi="DengXian"/>
               </w:rPr>
-              <w:t>Escenarios 4, 5</w:t>
-            </w:r>
-            <w:r>
-              <w:rPr>
-                <w:rFonts w:ascii="DengXian" w:eastAsia="DengXian" w:hAnsi="DengXian"/>
-              </w:rPr>
-              <w:t xml:space="preserve"> y</w:t>
-            </w:r>
-            <w:r>
-              <w:rPr>
-                <w:rFonts w:ascii="DengXian" w:eastAsia="DengXian" w:hAnsi="DengXian"/>
-              </w:rPr>
-              <w:t xml:space="preserve"> 6</w:t>
-            </w:r>
-            <w:r>
-              <w:rPr>
-                <w:rFonts w:ascii="DengXian" w:eastAsia="DengXian" w:hAnsi="DengXian"/>
-              </w:rPr>
-              <w:t xml:space="preserve"> </w:t>
-            </w:r>
-            <w:r>
-              <w:rPr>
-                <w:rFonts w:ascii="DengXian" w:eastAsia="DengXian" w:hAnsi="DengXian"/>
-              </w:rPr>
-              <w:t xml:space="preserve">de </w:t>
-            </w:r>
-            <w:proofErr w:type="spellStart"/>
-            <w:r>
-              <w:rPr>
-                <w:rFonts w:ascii="DengXian" w:eastAsia="DengXian" w:hAnsi="DengXian"/>
-              </w:rPr>
-              <w:t>Speed</w:t>
-            </w:r>
-            <w:proofErr w:type="spellEnd"/>
-            <w:r>
-              <w:rPr>
-                <w:rFonts w:ascii="DengXian" w:eastAsia="DengXian" w:hAnsi="DengXian"/>
-              </w:rPr>
-              <w:t xml:space="preserve"> y 1, 2 y 3 de Latency</w:t>
+              <w:t>Escenarios 4, 5 y 6 de Speed y 1, 2 y 3 de Latency</w:t>
             </w:r>
           </w:p>
         </w:tc>
@@ -2233,19 +1974,7 @@
               <w:rPr>
                 <w:rFonts w:ascii="DengXian" w:eastAsia="DengXian" w:hAnsi="DengXian"/>
               </w:rPr>
-              <w:t>:</w:t>
-            </w:r>
-            <w:r>
-              <w:rPr>
-                <w:rFonts w:ascii="DengXian" w:eastAsia="DengXian" w:hAnsi="DengXian"/>
-              </w:rPr>
-              <w:t xml:space="preserve"> </w:t>
-            </w:r>
-            <w:r>
-              <w:rPr>
-                <w:rFonts w:ascii="DengXian" w:eastAsia="DengXian" w:hAnsi="DengXian"/>
-              </w:rPr>
-              <w:t>3,47*10^-11 segundos</w:t>
+              <w:t>: 3,47*10^-11 segundos</w:t>
             </w:r>
           </w:p>
         </w:tc>
@@ -2297,13 +2026,7 @@
               <w:rPr>
                 <w:rFonts w:ascii="DengXian" w:eastAsia="DengXian" w:hAnsi="DengXian"/>
               </w:rPr>
-              <w:t xml:space="preserve">: </w:t>
-            </w:r>
-            <w:r>
-              <w:rPr>
-                <w:rFonts w:ascii="DengXian" w:eastAsia="DengXian" w:hAnsi="DengXian"/>
-              </w:rPr>
-              <w:t>5,95*10^-11 segundos</w:t>
+              <w:t>: 5,95*10^-11 segundos</w:t>
             </w:r>
           </w:p>
         </w:tc>
@@ -2536,13 +2259,14 @@
           </w:p>
         </w:tc>
       </w:tr>
+      <w:bookmarkEnd w:id="0"/>
     </w:tbl>
     <w:p/>
     <w:p/>
     <w:tbl>
       <w:tblPr>
-        <w:tblStyle w:val="Tablaconcuadrcula4-nfasis5"/>
-        <w:tblpPr w:leftFromText="141" w:rightFromText="141" w:vertAnchor="page" w:horzAnchor="margin" w:tblpY="6265"/>
+        <w:tblStyle w:val="GridTable4-Accent5"/>
+        <w:tblpPr w:leftFromText="141" w:rightFromText="141" w:vertAnchor="page" w:horzAnchor="margin" w:tblpX="-287" w:tblpY="1576"/>
         <w:tblW w:w="9067" w:type="dxa"/>
         <w:tblBorders>
           <w:top w:val="single" w:sz="2" w:space="0" w:color="auto"/>
@@ -2692,7 +2416,7 @@
           </w:tcPr>
           <w:p>
             <w:pPr>
-              <w:pStyle w:val="Prrafodelista"/>
+              <w:pStyle w:val="ListParagraph"/>
               <w:ind w:left="0" w:firstLine="29"/>
               <w:jc w:val="center"/>
               <w:cnfStyle w:val="000000100000" w:firstRow="0" w:lastRow="0" w:firstColumn="0" w:lastColumn="0" w:oddVBand="0" w:evenVBand="0" w:oddHBand="1" w:evenHBand="0" w:firstRowFirstColumn="0" w:firstRowLastColumn="0" w:lastRowFirstColumn="0" w:lastRowLastColumn="0"/>
@@ -2898,12 +2622,11 @@
     <w:p/>
     <w:p/>
     <w:p/>
-    <w:p/>
     <w:tbl>
       <w:tblPr>
-        <w:tblStyle w:val="Tablaconcuadrcula"/>
-        <w:tblpPr w:leftFromText="141" w:rightFromText="141" w:horzAnchor="margin" w:tblpY="-9576"/>
-        <w:tblW w:w="9069" w:type="dxa"/>
+        <w:tblStyle w:val="TableGrid"/>
+        <w:tblpPr w:leftFromText="141" w:rightFromText="141" w:vertAnchor="page" w:horzAnchor="margin" w:tblpY="1546"/>
+        <w:tblW w:w="9101" w:type="dxa"/>
         <w:tblBorders>
           <w:top w:val="single" w:sz="2" w:space="0" w:color="auto"/>
           <w:left w:val="single" w:sz="2" w:space="0" w:color="auto"/>
@@ -2915,81 +2638,93 @@
         <w:tblLook w:val="04A0" w:firstRow="1" w:lastRow="0" w:firstColumn="1" w:lastColumn="0" w:noHBand="0" w:noVBand="1"/>
       </w:tblPr>
       <w:tblGrid>
-        <w:gridCol w:w="2123"/>
-        <w:gridCol w:w="2123"/>
-        <w:gridCol w:w="2417"/>
-        <w:gridCol w:w="2406"/>
+        <w:gridCol w:w="2501"/>
+        <w:gridCol w:w="2129"/>
+        <w:gridCol w:w="2237"/>
+        <w:gridCol w:w="2234"/>
       </w:tblGrid>
       <w:tr>
         <w:tc>
           <w:tcPr>
-            <w:tcW w:w="2123" w:type="dxa"/>
+            <w:tcW w:w="2501" w:type="dxa"/>
             <w:shd w:val="clear" w:color="auto" w:fill="FFE599" w:themeFill="accent4" w:themeFillTint="66"/>
             <w:vAlign w:val="center"/>
           </w:tcPr>
           <w:p>
             <w:pPr>
-              <w:jc w:val="center"/>
-              <w:rPr>
-                <w:rFonts w:ascii="DengXian" w:eastAsia="DengXian" w:hAnsi="DengXian"/>
+              <w:spacing w:after="160" w:line="259" w:lineRule="auto"/>
+              <w:rPr>
                 <w:b/>
                 <w:bCs/>
               </w:rPr>
             </w:pPr>
-            <w:r>
-              <w:rPr>
-                <w:rFonts w:ascii="DengXian" w:eastAsia="DengXian" w:hAnsi="DengXian"/>
+            <w:bookmarkStart w:id="1" w:name="_Hlk25946071"/>
+            <w:r>
+              <w:rPr>
                 <w:b/>
                 <w:bCs/>
               </w:rPr>
+              <w:lastRenderedPageBreak/>
               <w:t>ARQUITECTURA CANDIDATA A</w:t>
             </w:r>
           </w:p>
         </w:tc>
         <w:tc>
           <w:tcPr>
-            <w:tcW w:w="6946" w:type="dxa"/>
+            <w:tcW w:w="6600" w:type="dxa"/>
             <w:gridSpan w:val="3"/>
             <w:shd w:val="clear" w:color="auto" w:fill="FFE599" w:themeFill="accent4" w:themeFillTint="66"/>
             <w:vAlign w:val="center"/>
           </w:tcPr>
           <w:p>
             <w:pPr>
-              <w:pStyle w:val="Prrafodelista"/>
-              <w:ind w:left="0"/>
-              <w:jc w:val="center"/>
-              <w:rPr>
-                <w:rFonts w:ascii="DengXian" w:eastAsia="DengXian" w:hAnsi="DengXian"/>
-              </w:rPr>
-            </w:pPr>
-            <w:r>
-              <w:rPr>
-                <w:rFonts w:ascii="DengXian" w:eastAsia="DengXian" w:hAnsi="DengXian"/>
-              </w:rPr>
-              <w:t>Añadir otra base de datos para separar los campos para el inicio de sesión y la asignación de los usuarios.</w:t>
+              <w:spacing w:after="160" w:line="259" w:lineRule="auto"/>
+            </w:pPr>
+            <w:r>
+              <w:rPr>
+                <w:i/>
+                <w:iCs/>
+              </w:rPr>
+              <w:t>Se perdió este campo</w:t>
             </w:r>
           </w:p>
         </w:tc>
       </w:tr>
       <w:tr>
-        <w:tc>
-          <w:tcPr>
-            <w:tcW w:w="2123" w:type="dxa"/>
+        <w:trPr>
+          <w:trHeight w:val="577"/>
+        </w:trPr>
+        <w:tc>
+          <w:tcPr>
+            <w:tcW w:w="9101" w:type="dxa"/>
+            <w:gridSpan w:val="4"/>
+            <w:shd w:val="clear" w:color="auto" w:fill="FFE599" w:themeFill="accent4" w:themeFillTint="66"/>
+            <w:vAlign w:val="center"/>
+          </w:tcPr>
+          <w:p>
+            <w:pPr>
+              <w:spacing w:after="160" w:line="259" w:lineRule="auto"/>
+            </w:pPr>
+          </w:p>
+        </w:tc>
+      </w:tr>
+      <w:tr>
+        <w:tc>
+          <w:tcPr>
+            <w:tcW w:w="2501" w:type="dxa"/>
             <w:shd w:val="clear" w:color="auto" w:fill="F7CAAC" w:themeFill="accent2" w:themeFillTint="66"/>
             <w:vAlign w:val="center"/>
           </w:tcPr>
           <w:p>
             <w:pPr>
-              <w:jc w:val="center"/>
-              <w:rPr>
-                <w:rFonts w:ascii="DengXian" w:eastAsia="DengXian" w:hAnsi="DengXian"/>
+              <w:spacing w:after="160" w:line="259" w:lineRule="auto"/>
+              <w:rPr>
                 <w:b/>
                 <w:bCs/>
               </w:rPr>
             </w:pPr>
             <w:r>
               <w:rPr>
-                <w:rFonts w:ascii="DengXian" w:eastAsia="DengXian" w:hAnsi="DengXian"/>
                 <w:b/>
                 <w:bCs/>
               </w:rPr>
@@ -2999,29 +2734,17 @@
         </w:tc>
         <w:tc>
           <w:tcPr>
-            <w:tcW w:w="6946" w:type="dxa"/>
+            <w:tcW w:w="6600" w:type="dxa"/>
             <w:gridSpan w:val="3"/>
             <w:shd w:val="clear" w:color="auto" w:fill="F7CAAC" w:themeFill="accent2" w:themeFillTint="66"/>
             <w:vAlign w:val="center"/>
           </w:tcPr>
           <w:p>
             <w:pPr>
-              <w:jc w:val="center"/>
-              <w:rPr>
-                <w:rFonts w:ascii="DengXian" w:eastAsia="DengXian" w:hAnsi="DengXian"/>
-              </w:rPr>
-            </w:pPr>
-            <w:r>
-              <w:rPr>
-                <w:rFonts w:ascii="DengXian" w:eastAsia="DengXian" w:hAnsi="DengXian"/>
-              </w:rPr>
-              <w:t xml:space="preserve">Escenarios </w:t>
-            </w:r>
-            <w:r>
-              <w:rPr>
-                <w:rFonts w:ascii="DengXian" w:eastAsia="DengXian" w:hAnsi="DengXian"/>
-              </w:rPr>
-              <w:t>1, 2 y 3</w:t>
+              <w:spacing w:after="160" w:line="259" w:lineRule="auto"/>
+            </w:pPr>
+            <w:r>
+              <w:t>Escenarios 1, 2 y 3</w:t>
             </w:r>
           </w:p>
         </w:tc>
@@ -3029,22 +2752,20 @@
       <w:tr>
         <w:tc>
           <w:tcPr>
-            <w:tcW w:w="2123" w:type="dxa"/>
+            <w:tcW w:w="2501" w:type="dxa"/>
             <w:shd w:val="clear" w:color="auto" w:fill="DEEAF6" w:themeFill="accent5" w:themeFillTint="33"/>
             <w:vAlign w:val="center"/>
           </w:tcPr>
           <w:p>
             <w:pPr>
-              <w:jc w:val="center"/>
-              <w:rPr>
-                <w:rFonts w:ascii="DengXian" w:eastAsia="DengXian" w:hAnsi="DengXian"/>
+              <w:spacing w:after="160" w:line="259" w:lineRule="auto"/>
+              <w:rPr>
                 <w:b/>
                 <w:bCs/>
               </w:rPr>
             </w:pPr>
             <w:r>
               <w:rPr>
-                <w:rFonts w:ascii="DengXian" w:eastAsia="DengXian" w:hAnsi="DengXian"/>
                 <w:b/>
                 <w:bCs/>
               </w:rPr>
@@ -3054,63 +2775,45 @@
         </w:tc>
         <w:tc>
           <w:tcPr>
-            <w:tcW w:w="2123" w:type="dxa"/>
+            <w:tcW w:w="2129" w:type="dxa"/>
             <w:shd w:val="clear" w:color="auto" w:fill="DEEAF6" w:themeFill="accent5" w:themeFillTint="33"/>
             <w:vAlign w:val="center"/>
           </w:tcPr>
           <w:p>
             <w:pPr>
-              <w:jc w:val="center"/>
-              <w:rPr>
-                <w:rFonts w:ascii="DengXian" w:eastAsia="DengXian" w:hAnsi="DengXian"/>
-              </w:rPr>
-            </w:pPr>
-            <w:r>
-              <w:rPr>
-                <w:rFonts w:ascii="DengXian" w:eastAsia="DengXian" w:hAnsi="DengXian"/>
-              </w:rPr>
+              <w:spacing w:after="160" w:line="259" w:lineRule="auto"/>
+            </w:pPr>
+            <w:r>
               <w:t>1--Cobertura total en castellano e inglés, migración de los datos disponible</w:t>
             </w:r>
           </w:p>
         </w:tc>
         <w:tc>
           <w:tcPr>
-            <w:tcW w:w="2417" w:type="dxa"/>
+            <w:tcW w:w="2237" w:type="dxa"/>
             <w:shd w:val="clear" w:color="auto" w:fill="DEEAF6" w:themeFill="accent5" w:themeFillTint="33"/>
             <w:vAlign w:val="center"/>
           </w:tcPr>
           <w:p>
             <w:pPr>
-              <w:jc w:val="center"/>
-              <w:rPr>
-                <w:rFonts w:ascii="DengXian" w:eastAsia="DengXian" w:hAnsi="DengXian"/>
-              </w:rPr>
-            </w:pPr>
-            <w:r>
-              <w:rPr>
-                <w:rFonts w:ascii="DengXian" w:eastAsia="DengXian" w:hAnsi="DengXian"/>
-              </w:rPr>
+              <w:spacing w:after="160" w:line="259" w:lineRule="auto"/>
+            </w:pPr>
+            <w:r>
               <w:t>2--Cobertura total en castellano e inglés, sin migración de los datos</w:t>
             </w:r>
           </w:p>
         </w:tc>
         <w:tc>
           <w:tcPr>
-            <w:tcW w:w="2406" w:type="dxa"/>
+            <w:tcW w:w="2234" w:type="dxa"/>
             <w:shd w:val="clear" w:color="auto" w:fill="DEEAF6" w:themeFill="accent5" w:themeFillTint="33"/>
             <w:vAlign w:val="center"/>
           </w:tcPr>
           <w:p>
             <w:pPr>
-              <w:jc w:val="center"/>
-              <w:rPr>
-                <w:rFonts w:ascii="DengXian" w:eastAsia="DengXian" w:hAnsi="DengXian"/>
-              </w:rPr>
-            </w:pPr>
-            <w:r>
-              <w:rPr>
-                <w:rFonts w:ascii="DengXian" w:eastAsia="DengXian" w:hAnsi="DengXian"/>
-              </w:rPr>
+              <w:spacing w:after="160" w:line="259" w:lineRule="auto"/>
+            </w:pPr>
+            <w:r>
               <w:t>3--Cobertura total en inglés, sin migración de los datos</w:t>
             </w:r>
           </w:p>
@@ -3119,22 +2822,20 @@
       <w:tr>
         <w:tc>
           <w:tcPr>
-            <w:tcW w:w="2123" w:type="dxa"/>
+            <w:tcW w:w="2501" w:type="dxa"/>
             <w:shd w:val="clear" w:color="auto" w:fill="FFE599" w:themeFill="accent4" w:themeFillTint="66"/>
             <w:vAlign w:val="center"/>
           </w:tcPr>
           <w:p>
             <w:pPr>
-              <w:jc w:val="center"/>
-              <w:rPr>
-                <w:rFonts w:ascii="DengXian" w:eastAsia="DengXian" w:hAnsi="DengXian"/>
+              <w:spacing w:after="160" w:line="259" w:lineRule="auto"/>
+              <w:rPr>
                 <w:b/>
                 <w:bCs/>
               </w:rPr>
             </w:pPr>
             <w:r>
               <w:rPr>
-                <w:rFonts w:ascii="DengXian" w:eastAsia="DengXian" w:hAnsi="DengXian"/>
                 <w:b/>
                 <w:bCs/>
               </w:rPr>
@@ -3144,46 +2845,62 @@
         </w:tc>
         <w:tc>
           <w:tcPr>
-            <w:tcW w:w="6946" w:type="dxa"/>
+            <w:tcW w:w="6600" w:type="dxa"/>
             <w:gridSpan w:val="3"/>
             <w:shd w:val="clear" w:color="auto" w:fill="FFE599" w:themeFill="accent4" w:themeFillTint="66"/>
             <w:vAlign w:val="center"/>
           </w:tcPr>
           <w:p>
             <w:pPr>
-              <w:jc w:val="center"/>
-              <w:rPr>
-                <w:rFonts w:ascii="DengXian" w:eastAsia="DengXian" w:hAnsi="DengXian"/>
-              </w:rPr>
-            </w:pPr>
-            <w:r>
-              <w:rPr>
-                <w:rFonts w:ascii="DengXian" w:eastAsia="DengXian" w:hAnsi="DengXian"/>
-              </w:rPr>
+              <w:spacing w:after="160" w:line="259" w:lineRule="auto"/>
+              <w:rPr>
+                <w:u w:val="single"/>
+              </w:rPr>
+            </w:pPr>
+            <w:r>
               <w:t>Implementar medidas de seguridad extra a la hora de iniciar sesión de manera que se pida al usuario la huella dactilar, contraseña, y verificación en dos pasos.</w:t>
             </w:r>
           </w:p>
         </w:tc>
       </w:tr>
       <w:tr>
-        <w:tc>
-          <w:tcPr>
-            <w:tcW w:w="2123" w:type="dxa"/>
+        <w:trPr>
+          <w:trHeight w:val="522"/>
+        </w:trPr>
+        <w:tc>
+          <w:tcPr>
+            <w:tcW w:w="9101" w:type="dxa"/>
+            <w:gridSpan w:val="4"/>
+            <w:shd w:val="clear" w:color="auto" w:fill="FFE599" w:themeFill="accent4" w:themeFillTint="66"/>
+            <w:vAlign w:val="center"/>
+          </w:tcPr>
+          <w:p>
+            <w:pPr>
+              <w:spacing w:after="160" w:line="259" w:lineRule="auto"/>
+              <w:rPr>
+                <w:u w:val="single"/>
+              </w:rPr>
+            </w:pPr>
+          </w:p>
+        </w:tc>
+      </w:tr>
+      <w:tr>
+        <w:tc>
+          <w:tcPr>
+            <w:tcW w:w="2501" w:type="dxa"/>
             <w:shd w:val="clear" w:color="auto" w:fill="F7CAAC" w:themeFill="accent2" w:themeFillTint="66"/>
             <w:vAlign w:val="center"/>
           </w:tcPr>
           <w:p>
             <w:pPr>
-              <w:jc w:val="center"/>
-              <w:rPr>
-                <w:rFonts w:ascii="DengXian" w:eastAsia="DengXian" w:hAnsi="DengXian"/>
+              <w:spacing w:after="160" w:line="259" w:lineRule="auto"/>
+              <w:rPr>
                 <w:b/>
                 <w:bCs/>
               </w:rPr>
             </w:pPr>
             <w:r>
               <w:rPr>
-                <w:rFonts w:ascii="DengXian" w:eastAsia="DengXian" w:hAnsi="DengXian"/>
                 <w:b/>
                 <w:bCs/>
               </w:rPr>
@@ -3193,31 +2910,17 @@
         </w:tc>
         <w:tc>
           <w:tcPr>
-            <w:tcW w:w="6946" w:type="dxa"/>
+            <w:tcW w:w="6600" w:type="dxa"/>
             <w:gridSpan w:val="3"/>
             <w:shd w:val="clear" w:color="auto" w:fill="F7CAAC" w:themeFill="accent2" w:themeFillTint="66"/>
             <w:vAlign w:val="center"/>
           </w:tcPr>
           <w:p>
             <w:pPr>
-              <w:pStyle w:val="Prrafodelista"/>
-              <w:ind w:left="29"/>
-              <w:jc w:val="center"/>
-              <w:rPr>
-                <w:rFonts w:ascii="DengXian" w:eastAsia="DengXian" w:hAnsi="DengXian"/>
-              </w:rPr>
-            </w:pPr>
-            <w:r>
-              <w:rPr>
-                <w:rFonts w:ascii="DengXian" w:eastAsia="DengXian" w:hAnsi="DengXian"/>
-              </w:rPr>
-              <w:t xml:space="preserve">Escenarios </w:t>
-            </w:r>
-            <w:r>
-              <w:rPr>
-                <w:rFonts w:ascii="DengXian" w:eastAsia="DengXian" w:hAnsi="DengXian"/>
-              </w:rPr>
-              <w:t>4, 5 y 6</w:t>
+              <w:spacing w:after="160" w:line="259" w:lineRule="auto"/>
+            </w:pPr>
+            <w:r>
+              <w:t>Escenarios 4, 5 y 6</w:t>
             </w:r>
           </w:p>
         </w:tc>
@@ -3225,22 +2928,20 @@
       <w:tr>
         <w:tc>
           <w:tcPr>
-            <w:tcW w:w="2123" w:type="dxa"/>
+            <w:tcW w:w="2501" w:type="dxa"/>
             <w:shd w:val="clear" w:color="auto" w:fill="DEEAF6" w:themeFill="accent5" w:themeFillTint="33"/>
             <w:vAlign w:val="center"/>
           </w:tcPr>
           <w:p>
             <w:pPr>
-              <w:jc w:val="center"/>
-              <w:rPr>
-                <w:rFonts w:ascii="DengXian" w:eastAsia="DengXian" w:hAnsi="DengXian"/>
+              <w:spacing w:after="160" w:line="259" w:lineRule="auto"/>
+              <w:rPr>
                 <w:b/>
                 <w:bCs/>
               </w:rPr>
             </w:pPr>
             <w:r>
               <w:rPr>
-                <w:rFonts w:ascii="DengXian" w:eastAsia="DengXian" w:hAnsi="DengXian"/>
                 <w:b/>
                 <w:bCs/>
               </w:rPr>
@@ -3250,95 +2951,1240 @@
         </w:tc>
         <w:tc>
           <w:tcPr>
-            <w:tcW w:w="2123" w:type="dxa"/>
+            <w:tcW w:w="2129" w:type="dxa"/>
             <w:shd w:val="clear" w:color="auto" w:fill="DEEAF6" w:themeFill="accent5" w:themeFillTint="33"/>
             <w:vAlign w:val="center"/>
           </w:tcPr>
           <w:p>
             <w:pPr>
-              <w:jc w:val="center"/>
-              <w:rPr>
-                <w:rFonts w:ascii="DengXian" w:eastAsia="DengXian" w:hAnsi="DengXian"/>
-              </w:rPr>
-            </w:pPr>
-            <w:r>
-              <w:rPr>
-                <w:rFonts w:ascii="DengXian" w:eastAsia="DengXian" w:hAnsi="DengXian"/>
-              </w:rPr>
-              <w:t>4--</w:t>
-            </w:r>
-            <w:r>
-              <w:rPr>
-                <w:rFonts w:ascii="DengXian" w:eastAsia="DengXian" w:hAnsi="DengXian"/>
-              </w:rPr>
-              <w:t>Probabilidad aproximada de fallo 1 entre 50,000</w:t>
-            </w:r>
-          </w:p>
-        </w:tc>
-        <w:tc>
-          <w:tcPr>
-            <w:tcW w:w="2417" w:type="dxa"/>
+              <w:spacing w:after="160" w:line="259" w:lineRule="auto"/>
+            </w:pPr>
+            <w:r>
+              <w:t>4--Probabilidad aproximada de fallo 1 entre 50,000</w:t>
+            </w:r>
+          </w:p>
+        </w:tc>
+        <w:tc>
+          <w:tcPr>
+            <w:tcW w:w="2237" w:type="dxa"/>
             <w:shd w:val="clear" w:color="auto" w:fill="DEEAF6" w:themeFill="accent5" w:themeFillTint="33"/>
             <w:vAlign w:val="center"/>
           </w:tcPr>
           <w:p>
             <w:pPr>
-              <w:jc w:val="center"/>
-              <w:rPr>
-                <w:rFonts w:ascii="DengXian" w:eastAsia="DengXian" w:hAnsi="DengXian"/>
-              </w:rPr>
-            </w:pPr>
-            <w:r>
-              <w:rPr>
-                <w:rFonts w:ascii="DengXian" w:eastAsia="DengXian" w:hAnsi="DengXian"/>
-              </w:rPr>
-              <w:t>5--</w:t>
-            </w:r>
-            <w:r>
-              <w:rPr>
-                <w:rFonts w:ascii="DengXian" w:eastAsia="DengXian" w:hAnsi="DengXian"/>
-              </w:rPr>
-              <w:t>Probabilidad de fallo del 3%</w:t>
-            </w:r>
-          </w:p>
-        </w:tc>
-        <w:tc>
-          <w:tcPr>
-            <w:tcW w:w="2406" w:type="dxa"/>
+              <w:spacing w:after="160" w:line="259" w:lineRule="auto"/>
+            </w:pPr>
+            <w:r>
+              <w:t>5--Probabilidad de fallo del 3%</w:t>
+            </w:r>
+          </w:p>
+        </w:tc>
+        <w:tc>
+          <w:tcPr>
+            <w:tcW w:w="2234" w:type="dxa"/>
             <w:shd w:val="clear" w:color="auto" w:fill="DEEAF6" w:themeFill="accent5" w:themeFillTint="33"/>
             <w:vAlign w:val="center"/>
           </w:tcPr>
           <w:p>
             <w:pPr>
-              <w:jc w:val="center"/>
-              <w:rPr>
-                <w:rFonts w:ascii="DengXian" w:eastAsia="DengXian" w:hAnsi="DengXian"/>
-              </w:rPr>
-            </w:pPr>
-            <w:r>
-              <w:rPr>
-                <w:rFonts w:ascii="DengXian" w:eastAsia="DengXian" w:hAnsi="DengXian"/>
-              </w:rPr>
-              <w:t>6--</w:t>
-            </w:r>
-            <w:r>
-              <w:rPr>
-                <w:rFonts w:ascii="DengXian" w:eastAsia="DengXian" w:hAnsi="DengXian"/>
-              </w:rPr>
-              <w:t>Probabilidad de fallo cercana al 0%</w:t>
+              <w:spacing w:after="160" w:line="259" w:lineRule="auto"/>
+            </w:pPr>
+            <w:r>
+              <w:t>6--Probabilidad de fallo cercana al 0%</w:t>
+            </w:r>
+          </w:p>
+        </w:tc>
+      </w:tr>
+      <w:bookmarkEnd w:id="1"/>
+    </w:tbl>
+    <w:p/>
+    <w:p/>
+    <w:p/>
+    <w:p/>
+    <w:p/>
+    <w:tbl>
+      <w:tblPr>
+        <w:tblStyle w:val="GridTable4-Accent5"/>
+        <w:tblpPr w:leftFromText="141" w:rightFromText="141" w:horzAnchor="margin" w:tblpY="672"/>
+        <w:tblW w:w="9067" w:type="dxa"/>
+        <w:tblBorders>
+          <w:top w:val="single" w:sz="2" w:space="0" w:color="auto"/>
+          <w:left w:val="single" w:sz="2" w:space="0" w:color="auto"/>
+          <w:bottom w:val="single" w:sz="2" w:space="0" w:color="auto"/>
+          <w:right w:val="single" w:sz="2" w:space="0" w:color="auto"/>
+          <w:insideH w:val="single" w:sz="2" w:space="0" w:color="auto"/>
+          <w:insideV w:val="single" w:sz="2" w:space="0" w:color="auto"/>
+        </w:tblBorders>
+        <w:tblLayout w:type="fixed"/>
+        <w:tblLook w:val="04A0" w:firstRow="1" w:lastRow="0" w:firstColumn="1" w:lastColumn="0" w:noHBand="0" w:noVBand="1"/>
+      </w:tblPr>
+      <w:tblGrid>
+        <w:gridCol w:w="1843"/>
+        <w:gridCol w:w="2407"/>
+        <w:gridCol w:w="2409"/>
+        <w:gridCol w:w="2408"/>
+      </w:tblGrid>
+      <w:tr>
+        <w:trPr>
+          <w:cnfStyle w:val="100000000000" w:firstRow="1" w:lastRow="0" w:firstColumn="0" w:lastColumn="0" w:oddVBand="0" w:evenVBand="0" w:oddHBand="0" w:evenHBand="0" w:firstRowFirstColumn="0" w:firstRowLastColumn="0" w:lastRowFirstColumn="0" w:lastRowLastColumn="0"/>
+          <w:trHeight w:val="1134"/>
+        </w:trPr>
+        <w:tc>
+          <w:tcPr>
+            <w:cnfStyle w:val="001000000000" w:firstRow="0" w:lastRow="0" w:firstColumn="1" w:lastColumn="0" w:oddVBand="0" w:evenVBand="0" w:oddHBand="0" w:evenHBand="0" w:firstRowFirstColumn="0" w:firstRowLastColumn="0" w:lastRowFirstColumn="0" w:lastRowLastColumn="0"/>
+            <w:tcW w:w="1843" w:type="dxa"/>
+            <w:tcBorders>
+              <w:top w:val="none" w:sz="0" w:space="0" w:color="auto"/>
+              <w:left w:val="none" w:sz="0" w:space="0" w:color="auto"/>
+              <w:bottom w:val="none" w:sz="0" w:space="0" w:color="auto"/>
+              <w:right w:val="none" w:sz="0" w:space="0" w:color="auto"/>
+            </w:tcBorders>
+            <w:vAlign w:val="center"/>
+          </w:tcPr>
+          <w:p>
+            <w:pPr>
+              <w:jc w:val="center"/>
+              <w:rPr>
+                <w:rFonts w:ascii="DengXian" w:eastAsia="DengXian" w:hAnsi="DengXian"/>
+                <w:b w:val="0"/>
+                <w:bCs w:val="0"/>
+                <w:color w:val="auto"/>
+              </w:rPr>
+            </w:pPr>
+            <w:bookmarkStart w:id="2" w:name="_Hlk25945193"/>
+            <w:r>
+              <w:rPr>
+                <w:rFonts w:ascii="DengXian" w:eastAsia="DengXian" w:hAnsi="DengXian"/>
+                <w:b w:val="0"/>
+                <w:bCs w:val="0"/>
+                <w:sz w:val="24"/>
+                <w:szCs w:val="24"/>
+              </w:rPr>
+              <w:lastRenderedPageBreak/>
+              <w:t>QA</w:t>
+            </w:r>
+          </w:p>
+        </w:tc>
+        <w:tc>
+          <w:tcPr>
+            <w:tcW w:w="7224" w:type="dxa"/>
+            <w:gridSpan w:val="3"/>
+            <w:tcBorders>
+              <w:top w:val="none" w:sz="0" w:space="0" w:color="auto"/>
+              <w:left w:val="none" w:sz="0" w:space="0" w:color="auto"/>
+              <w:bottom w:val="none" w:sz="0" w:space="0" w:color="auto"/>
+              <w:right w:val="none" w:sz="0" w:space="0" w:color="auto"/>
+            </w:tcBorders>
+            <w:vAlign w:val="center"/>
+          </w:tcPr>
+          <w:p>
+            <w:pPr>
+              <w:jc w:val="center"/>
+              <w:cnfStyle w:val="100000000000" w:firstRow="1" w:lastRow="0" w:firstColumn="0" w:lastColumn="0" w:oddVBand="0" w:evenVBand="0" w:oddHBand="0" w:evenHBand="0" w:firstRowFirstColumn="0" w:firstRowLastColumn="0" w:lastRowFirstColumn="0" w:lastRowLastColumn="0"/>
+              <w:rPr>
+                <w:rFonts w:ascii="DengXian" w:eastAsia="DengXian" w:hAnsi="DengXian"/>
+                <w:b w:val="0"/>
+                <w:bCs w:val="0"/>
+                <w:sz w:val="24"/>
+                <w:szCs w:val="24"/>
+              </w:rPr>
+            </w:pPr>
+            <w:r>
+              <w:rPr>
+                <w:rFonts w:ascii="DengXian" w:eastAsia="DengXian" w:hAnsi="DengXian"/>
+                <w:b w:val="0"/>
+                <w:bCs w:val="0"/>
+                <w:sz w:val="24"/>
+                <w:szCs w:val="24"/>
+              </w:rPr>
+              <w:t>RELIABILITY</w:t>
+            </w:r>
+          </w:p>
+          <w:p>
+            <w:pPr>
+              <w:jc w:val="center"/>
+              <w:cnfStyle w:val="100000000000" w:firstRow="1" w:lastRow="0" w:firstColumn="0" w:lastColumn="0" w:oddVBand="0" w:evenVBand="0" w:oddHBand="0" w:evenHBand="0" w:firstRowFirstColumn="0" w:firstRowLastColumn="0" w:lastRowFirstColumn="0" w:lastRowLastColumn="0"/>
+              <w:rPr>
+                <w:rFonts w:ascii="DengXian" w:eastAsia="DengXian" w:hAnsi="DengXian"/>
+                <w:b w:val="0"/>
+                <w:bCs w:val="0"/>
+                <w:color w:val="auto"/>
+              </w:rPr>
+            </w:pPr>
+            <w:r>
+              <w:rPr>
+                <w:rFonts w:ascii="DengXian" w:eastAsia="DengXian" w:hAnsi="DengXian"/>
+                <w:b w:val="0"/>
+                <w:bCs w:val="0"/>
+                <w:sz w:val="24"/>
+                <w:szCs w:val="24"/>
+              </w:rPr>
+              <w:t>(El acceso a la base de datos debe estar siempre disponible)</w:t>
+            </w:r>
+          </w:p>
+        </w:tc>
+      </w:tr>
+      <w:tr>
+        <w:trPr>
+          <w:cnfStyle w:val="000000100000" w:firstRow="0" w:lastRow="0" w:firstColumn="0" w:lastColumn="0" w:oddVBand="0" w:evenVBand="0" w:oddHBand="1" w:evenHBand="0" w:firstRowFirstColumn="0" w:firstRowLastColumn="0" w:lastRowFirstColumn="0" w:lastRowLastColumn="0"/>
+          <w:trHeight w:val="1134"/>
+        </w:trPr>
+        <w:tc>
+          <w:tcPr>
+            <w:cnfStyle w:val="001000000000" w:firstRow="0" w:lastRow="0" w:firstColumn="1" w:lastColumn="0" w:oddVBand="0" w:evenVBand="0" w:oddHBand="0" w:evenHBand="0" w:firstRowFirstColumn="0" w:firstRowLastColumn="0" w:lastRowFirstColumn="0" w:lastRowLastColumn="0"/>
+            <w:tcW w:w="1843" w:type="dxa"/>
+            <w:shd w:val="clear" w:color="auto" w:fill="C5E0B3" w:themeFill="accent6" w:themeFillTint="66"/>
+            <w:vAlign w:val="center"/>
+          </w:tcPr>
+          <w:p>
+            <w:pPr>
+              <w:jc w:val="center"/>
+              <w:rPr>
+                <w:rFonts w:ascii="DengXian" w:eastAsia="DengXian" w:hAnsi="DengXian"/>
+              </w:rPr>
+            </w:pPr>
+            <w:r>
+              <w:rPr>
+                <w:rFonts w:ascii="DengXian" w:eastAsia="DengXian" w:hAnsi="DengXian"/>
+              </w:rPr>
+              <w:t>SUBATRIBUTO</w:t>
+            </w:r>
+          </w:p>
+        </w:tc>
+        <w:tc>
+          <w:tcPr>
+            <w:tcW w:w="7224" w:type="dxa"/>
+            <w:gridSpan w:val="3"/>
+            <w:shd w:val="clear" w:color="auto" w:fill="C5E0B3" w:themeFill="accent6" w:themeFillTint="66"/>
+            <w:vAlign w:val="center"/>
+          </w:tcPr>
+          <w:p>
+            <w:pPr>
+              <w:jc w:val="center"/>
+              <w:cnfStyle w:val="000000100000" w:firstRow="0" w:lastRow="0" w:firstColumn="0" w:lastColumn="0" w:oddVBand="0" w:evenVBand="0" w:oddHBand="1" w:evenHBand="0" w:firstRowFirstColumn="0" w:firstRowLastColumn="0" w:lastRowFirstColumn="0" w:lastRowLastColumn="0"/>
+              <w:rPr>
+                <w:rFonts w:ascii="DengXian" w:eastAsia="DengXian" w:hAnsi="DengXian"/>
+              </w:rPr>
+            </w:pPr>
+            <w:r>
+              <w:rPr>
+                <w:rFonts w:ascii="DengXian" w:eastAsia="DengXian" w:hAnsi="DengXian"/>
+              </w:rPr>
+              <w:t>ROBUSTNESS</w:t>
+            </w:r>
+          </w:p>
+          <w:p>
+            <w:pPr>
+              <w:jc w:val="center"/>
+              <w:cnfStyle w:val="000000100000" w:firstRow="0" w:lastRow="0" w:firstColumn="0" w:lastColumn="0" w:oddVBand="0" w:evenVBand="0" w:oddHBand="1" w:evenHBand="0" w:firstRowFirstColumn="0" w:firstRowLastColumn="0" w:lastRowFirstColumn="0" w:lastRowLastColumn="0"/>
+              <w:rPr>
+                <w:rFonts w:ascii="DengXian" w:eastAsia="DengXian" w:hAnsi="DengXian"/>
+              </w:rPr>
+            </w:pPr>
+            <w:r>
+              <w:rPr>
+                <w:rFonts w:ascii="DengXian" w:eastAsia="DengXian" w:hAnsi="DengXian"/>
+              </w:rPr>
+              <w:t>(El sistema debe disminuir al mínimo las posibilidades de fallo)</w:t>
+            </w:r>
+          </w:p>
+        </w:tc>
+      </w:tr>
+      <w:tr>
+        <w:trPr>
+          <w:trHeight w:val="1134"/>
+        </w:trPr>
+        <w:tc>
+          <w:tcPr>
+            <w:cnfStyle w:val="001000000000" w:firstRow="0" w:lastRow="0" w:firstColumn="1" w:lastColumn="0" w:oddVBand="0" w:evenVBand="0" w:oddHBand="0" w:evenHBand="0" w:firstRowFirstColumn="0" w:firstRowLastColumn="0" w:lastRowFirstColumn="0" w:lastRowLastColumn="0"/>
+            <w:tcW w:w="1843" w:type="dxa"/>
+            <w:shd w:val="clear" w:color="auto" w:fill="D0CECE" w:themeFill="background2" w:themeFillShade="E6"/>
+            <w:vAlign w:val="center"/>
+          </w:tcPr>
+          <w:p>
+            <w:pPr>
+              <w:jc w:val="center"/>
+              <w:rPr>
+                <w:rFonts w:ascii="DengXian" w:eastAsia="DengXian" w:hAnsi="DengXian"/>
+                <w:b w:val="0"/>
+                <w:bCs w:val="0"/>
+              </w:rPr>
+            </w:pPr>
+            <w:r>
+              <w:rPr>
+                <w:rFonts w:ascii="DengXian" w:eastAsia="DengXian" w:hAnsi="DengXian"/>
+                <w:b w:val="0"/>
+                <w:bCs w:val="0"/>
+              </w:rPr>
+              <w:t>PARTE DEL SISTEMA</w:t>
+            </w:r>
+          </w:p>
+        </w:tc>
+        <w:tc>
+          <w:tcPr>
+            <w:tcW w:w="7224" w:type="dxa"/>
+            <w:gridSpan w:val="3"/>
+            <w:shd w:val="clear" w:color="auto" w:fill="D0CECE" w:themeFill="background2" w:themeFillShade="E6"/>
+            <w:vAlign w:val="center"/>
+          </w:tcPr>
+          <w:p>
+            <w:pPr>
+              <w:pStyle w:val="ListParagraph"/>
+              <w:ind w:left="0" w:firstLine="29"/>
+              <w:jc w:val="center"/>
+              <w:cnfStyle w:val="000000000000" w:firstRow="0" w:lastRow="0" w:firstColumn="0" w:lastColumn="0" w:oddVBand="0" w:evenVBand="0" w:oddHBand="0" w:evenHBand="0" w:firstRowFirstColumn="0" w:firstRowLastColumn="0" w:lastRowFirstColumn="0" w:lastRowLastColumn="0"/>
+              <w:rPr>
+                <w:rFonts w:ascii="DengXian" w:eastAsia="DengXian" w:hAnsi="DengXian"/>
+              </w:rPr>
+            </w:pPr>
+            <w:r>
+              <w:rPr>
+                <w:rFonts w:ascii="DengXian" w:eastAsia="DengXian" w:hAnsi="DengXian"/>
+              </w:rPr>
+              <w:t>Receptor de eventos</w:t>
+            </w:r>
+          </w:p>
+        </w:tc>
+      </w:tr>
+      <w:tr>
+        <w:trPr>
+          <w:cnfStyle w:val="000000100000" w:firstRow="0" w:lastRow="0" w:firstColumn="0" w:lastColumn="0" w:oddVBand="0" w:evenVBand="0" w:oddHBand="1" w:evenHBand="0" w:firstRowFirstColumn="0" w:firstRowLastColumn="0" w:lastRowFirstColumn="0" w:lastRowLastColumn="0"/>
+          <w:trHeight w:val="2676"/>
+        </w:trPr>
+        <w:tc>
+          <w:tcPr>
+            <w:cnfStyle w:val="001000000000" w:firstRow="0" w:lastRow="0" w:firstColumn="1" w:lastColumn="0" w:oddVBand="0" w:evenVBand="0" w:oddHBand="0" w:evenHBand="0" w:firstRowFirstColumn="0" w:firstRowLastColumn="0" w:lastRowFirstColumn="0" w:lastRowLastColumn="0"/>
+            <w:tcW w:w="1843" w:type="dxa"/>
+            <w:shd w:val="clear" w:color="auto" w:fill="F7CAAC" w:themeFill="accent2" w:themeFillTint="66"/>
+            <w:vAlign w:val="center"/>
+          </w:tcPr>
+          <w:p>
+            <w:pPr>
+              <w:jc w:val="center"/>
+              <w:rPr>
+                <w:rFonts w:ascii="DengXian" w:eastAsia="DengXian" w:hAnsi="DengXian"/>
+                <w:b w:val="0"/>
+                <w:bCs w:val="0"/>
+              </w:rPr>
+            </w:pPr>
+            <w:r>
+              <w:rPr>
+                <w:rFonts w:ascii="DengXian" w:eastAsia="DengXian" w:hAnsi="DengXian"/>
+                <w:b w:val="0"/>
+                <w:bCs w:val="0"/>
+              </w:rPr>
+              <w:t>ESCENARIOS</w:t>
+            </w:r>
+          </w:p>
+        </w:tc>
+        <w:tc>
+          <w:tcPr>
+            <w:tcW w:w="2407" w:type="dxa"/>
+            <w:shd w:val="clear" w:color="auto" w:fill="F7CAAC" w:themeFill="accent2" w:themeFillTint="66"/>
+            <w:vAlign w:val="center"/>
+          </w:tcPr>
+          <w:p>
+            <w:pPr>
+              <w:cnfStyle w:val="000000100000" w:firstRow="0" w:lastRow="0" w:firstColumn="0" w:lastColumn="0" w:oddVBand="0" w:evenVBand="0" w:oddHBand="1" w:evenHBand="0" w:firstRowFirstColumn="0" w:firstRowLastColumn="0" w:lastRowFirstColumn="0" w:lastRowLastColumn="0"/>
+              <w:rPr>
+                <w:rFonts w:ascii="DengXian" w:eastAsia="DengXian" w:hAnsi="DengXian"/>
+              </w:rPr>
+            </w:pPr>
+            <w:r>
+              <w:rPr>
+                <w:rFonts w:ascii="DengXian" w:eastAsia="DengXian" w:hAnsi="DengXian"/>
+              </w:rPr>
+              <w:t>1--</w:t>
+            </w:r>
+            <w:r>
+              <w:rPr>
+                <w:rFonts w:ascii="DengXian" w:eastAsia="DengXian" w:hAnsi="DengXian"/>
+              </w:rPr>
+              <w:t>La base de datos, mediante un sistema RAID</w:t>
+            </w:r>
+            <w:r>
+              <w:rPr>
+                <w:rFonts w:ascii="DengXian" w:eastAsia="DengXian" w:hAnsi="DengXian"/>
+              </w:rPr>
+              <w:t xml:space="preserve"> 1,</w:t>
+            </w:r>
+            <w:r>
+              <w:rPr>
+                <w:rFonts w:ascii="DengXian" w:eastAsia="DengXian" w:hAnsi="DengXian"/>
+              </w:rPr>
+              <w:t xml:space="preserve"> podrá acceder siempre a los datos requeridos, pues cada dato tiene una copia en un disco distinto.  </w:t>
+            </w:r>
+          </w:p>
+          <w:p>
+            <w:pPr>
+              <w:cnfStyle w:val="000000100000" w:firstRow="0" w:lastRow="0" w:firstColumn="0" w:lastColumn="0" w:oddVBand="0" w:evenVBand="0" w:oddHBand="1" w:evenHBand="0" w:firstRowFirstColumn="0" w:firstRowLastColumn="0" w:lastRowFirstColumn="0" w:lastRowLastColumn="0"/>
+              <w:rPr>
+                <w:rFonts w:ascii="DengXian" w:eastAsia="DengXian" w:hAnsi="DengXian"/>
+              </w:rPr>
+            </w:pPr>
+          </w:p>
+          <w:p>
+            <w:pPr>
+              <w:cnfStyle w:val="000000100000" w:firstRow="0" w:lastRow="0" w:firstColumn="0" w:lastColumn="0" w:oddVBand="0" w:evenVBand="0" w:oddHBand="1" w:evenHBand="0" w:firstRowFirstColumn="0" w:firstRowLastColumn="0" w:lastRowFirstColumn="0" w:lastRowLastColumn="0"/>
+              <w:rPr>
+                <w:rFonts w:ascii="DengXian" w:eastAsia="DengXian" w:hAnsi="DengXian"/>
+              </w:rPr>
+            </w:pPr>
+            <w:r>
+              <w:rPr>
+                <w:rFonts w:ascii="DengXian" w:eastAsia="DengXian" w:hAnsi="DengXian"/>
+              </w:rPr>
+              <w:t>La probabilidad de es igual al producto de las probabilidades de fallo de cada uno de los discos (cada disco tiene probabilidad de 1,5%)</w:t>
+            </w:r>
+          </w:p>
+          <w:p>
+            <w:pPr>
+              <w:cnfStyle w:val="000000100000" w:firstRow="0" w:lastRow="0" w:firstColumn="0" w:lastColumn="0" w:oddVBand="0" w:evenVBand="0" w:oddHBand="1" w:evenHBand="0" w:firstRowFirstColumn="0" w:firstRowLastColumn="0" w:lastRowFirstColumn="0" w:lastRowLastColumn="0"/>
+              <w:rPr>
+                <w:rFonts w:ascii="DengXian" w:eastAsia="DengXian" w:hAnsi="DengXian"/>
+              </w:rPr>
+            </w:pPr>
+            <w:r>
+              <w:rPr>
+                <w:rFonts w:ascii="DengXian" w:eastAsia="DengXian" w:hAnsi="DengXian"/>
+              </w:rPr>
+              <w:t>= 1.5*n % al año.</w:t>
+            </w:r>
+          </w:p>
+          <w:p>
+            <w:pPr>
+              <w:cnfStyle w:val="000000100000" w:firstRow="0" w:lastRow="0" w:firstColumn="0" w:lastColumn="0" w:oddVBand="0" w:evenVBand="0" w:oddHBand="1" w:evenHBand="0" w:firstRowFirstColumn="0" w:firstRowLastColumn="0" w:lastRowFirstColumn="0" w:lastRowLastColumn="0"/>
+              <w:rPr>
+                <w:rFonts w:ascii="DengXian" w:eastAsia="DengXian" w:hAnsi="DengXian"/>
+              </w:rPr>
+            </w:pPr>
+          </w:p>
+          <w:p>
+            <w:pPr>
+              <w:cnfStyle w:val="000000100000" w:firstRow="0" w:lastRow="0" w:firstColumn="0" w:lastColumn="0" w:oddVBand="0" w:evenVBand="0" w:oddHBand="1" w:evenHBand="0" w:firstRowFirstColumn="0" w:firstRowLastColumn="0" w:lastRowFirstColumn="0" w:lastRowLastColumn="0"/>
+              <w:rPr>
+                <w:rFonts w:ascii="DengXian" w:eastAsia="DengXian" w:hAnsi="DengXian"/>
+              </w:rPr>
+            </w:pPr>
+          </w:p>
+        </w:tc>
+        <w:tc>
+          <w:tcPr>
+            <w:tcW w:w="2409" w:type="dxa"/>
+            <w:shd w:val="clear" w:color="auto" w:fill="F7CAAC" w:themeFill="accent2" w:themeFillTint="66"/>
+            <w:vAlign w:val="center"/>
+          </w:tcPr>
+          <w:p>
+            <w:pPr>
+              <w:jc w:val="center"/>
+              <w:cnfStyle w:val="000000100000" w:firstRow="0" w:lastRow="0" w:firstColumn="0" w:lastColumn="0" w:oddVBand="0" w:evenVBand="0" w:oddHBand="1" w:evenHBand="0" w:firstRowFirstColumn="0" w:firstRowLastColumn="0" w:lastRowFirstColumn="0" w:lastRowLastColumn="0"/>
+              <w:rPr>
+                <w:rFonts w:ascii="DengXian" w:eastAsia="DengXian" w:hAnsi="DengXian"/>
+              </w:rPr>
+            </w:pPr>
+            <w:r>
+              <w:rPr>
+                <w:rFonts w:ascii="DengXian" w:eastAsia="DengXian" w:hAnsi="DengXian"/>
+              </w:rPr>
+              <w:t>2—La base de datos, mediante un sistema RAID 0, podrá acceder a los datos, los cuales estarán ordenados de dos en dos. Esto implica que la tasa de fallo se reduce al 50%.</w:t>
+            </w:r>
+          </w:p>
+          <w:p>
+            <w:pPr>
+              <w:jc w:val="center"/>
+              <w:cnfStyle w:val="000000100000" w:firstRow="0" w:lastRow="0" w:firstColumn="0" w:lastColumn="0" w:oddVBand="0" w:evenVBand="0" w:oddHBand="1" w:evenHBand="0" w:firstRowFirstColumn="0" w:firstRowLastColumn="0" w:lastRowFirstColumn="0" w:lastRowLastColumn="0"/>
+              <w:rPr>
+                <w:rFonts w:ascii="DengXian" w:eastAsia="DengXian" w:hAnsi="DengXian"/>
+              </w:rPr>
+            </w:pPr>
+          </w:p>
+          <w:p>
+            <w:pPr>
+              <w:jc w:val="center"/>
+              <w:cnfStyle w:val="000000100000" w:firstRow="0" w:lastRow="0" w:firstColumn="0" w:lastColumn="0" w:oddVBand="0" w:evenVBand="0" w:oddHBand="1" w:evenHBand="0" w:firstRowFirstColumn="0" w:firstRowLastColumn="0" w:lastRowFirstColumn="0" w:lastRowLastColumn="0"/>
+              <w:rPr>
+                <w:rFonts w:ascii="DengXian" w:eastAsia="DengXian" w:hAnsi="DengXian"/>
+              </w:rPr>
+            </w:pPr>
+            <w:r>
+              <w:rPr>
+                <w:rFonts w:ascii="DengXian" w:eastAsia="DengXian" w:hAnsi="DengXian"/>
+              </w:rPr>
+              <w:t>Tasa de fallos del RAID =1/(n*1.5) al año</w:t>
+            </w:r>
+          </w:p>
+        </w:tc>
+        <w:tc>
+          <w:tcPr>
+            <w:tcW w:w="2408" w:type="dxa"/>
+            <w:shd w:val="clear" w:color="auto" w:fill="F7CAAC" w:themeFill="accent2" w:themeFillTint="66"/>
+            <w:vAlign w:val="center"/>
+          </w:tcPr>
+          <w:p>
+            <w:pPr>
+              <w:jc w:val="center"/>
+              <w:cnfStyle w:val="000000100000" w:firstRow="0" w:lastRow="0" w:firstColumn="0" w:lastColumn="0" w:oddVBand="0" w:evenVBand="0" w:oddHBand="1" w:evenHBand="0" w:firstRowFirstColumn="0" w:firstRowLastColumn="0" w:lastRowFirstColumn="0" w:lastRowLastColumn="0"/>
+              <w:rPr>
+                <w:rFonts w:ascii="DengXian" w:eastAsia="DengXian" w:hAnsi="DengXian"/>
+              </w:rPr>
+            </w:pPr>
+            <w:r>
+              <w:rPr>
+                <w:rFonts w:ascii="DengXian" w:eastAsia="DengXian" w:hAnsi="DengXian"/>
+              </w:rPr>
+              <w:t>3—La base de datos, mediante un sistema RAID 0+1, podrá acceder siempre a los datos requeridos, pues cada dato tiene una copia en un disco distinto. También aumenta la velocidad de acceso.</w:t>
+            </w:r>
+          </w:p>
+          <w:p>
+            <w:pPr>
+              <w:jc w:val="center"/>
+              <w:cnfStyle w:val="000000100000" w:firstRow="0" w:lastRow="0" w:firstColumn="0" w:lastColumn="0" w:oddVBand="0" w:evenVBand="0" w:oddHBand="1" w:evenHBand="0" w:firstRowFirstColumn="0" w:firstRowLastColumn="0" w:lastRowFirstColumn="0" w:lastRowLastColumn="0"/>
+              <w:rPr>
+                <w:rFonts w:ascii="DengXian" w:eastAsia="DengXian" w:hAnsi="DengXian"/>
+              </w:rPr>
+            </w:pPr>
+          </w:p>
+          <w:p>
+            <w:pPr>
+              <w:jc w:val="center"/>
+              <w:cnfStyle w:val="000000100000" w:firstRow="0" w:lastRow="0" w:firstColumn="0" w:lastColumn="0" w:oddVBand="0" w:evenVBand="0" w:oddHBand="1" w:evenHBand="0" w:firstRowFirstColumn="0" w:firstRowLastColumn="0" w:lastRowFirstColumn="0" w:lastRowLastColumn="0"/>
+              <w:rPr>
+                <w:rFonts w:ascii="DengXian" w:eastAsia="DengXian" w:hAnsi="DengXian"/>
+              </w:rPr>
+            </w:pPr>
+            <w:r>
+              <w:rPr>
+                <w:rFonts w:ascii="DengXian" w:eastAsia="DengXian" w:hAnsi="DengXian"/>
+              </w:rPr>
+              <w:t>Tasa de fallos del RAID=(n*</w:t>
+            </w:r>
+            <w:r>
+              <w:rPr>
+                <w:rFonts w:ascii="DengXian" w:eastAsia="DengXian" w:hAnsi="DengXian"/>
+              </w:rPr>
+              <w:t>1.5%</w:t>
+            </w:r>
+            <w:r>
+              <w:rPr>
+                <w:rFonts w:ascii="DengXian" w:eastAsia="DengXian" w:hAnsi="DengXian"/>
+              </w:rPr>
+              <w:t>)/2 al año</w:t>
+            </w:r>
+          </w:p>
+        </w:tc>
+      </w:tr>
+      <w:tr>
+        <w:trPr>
+          <w:trHeight w:val="1124"/>
+        </w:trPr>
+        <w:tc>
+          <w:tcPr>
+            <w:cnfStyle w:val="001000000000" w:firstRow="0" w:lastRow="0" w:firstColumn="1" w:lastColumn="0" w:oddVBand="0" w:evenVBand="0" w:oddHBand="0" w:evenHBand="0" w:firstRowFirstColumn="0" w:firstRowLastColumn="0" w:lastRowFirstColumn="0" w:lastRowLastColumn="0"/>
+            <w:tcW w:w="1843" w:type="dxa"/>
+            <w:shd w:val="clear" w:color="auto" w:fill="C5E0B3" w:themeFill="accent6" w:themeFillTint="66"/>
+            <w:vAlign w:val="center"/>
+          </w:tcPr>
+          <w:p>
+            <w:pPr>
+              <w:jc w:val="center"/>
+              <w:rPr>
+                <w:rFonts w:ascii="DengXian" w:eastAsia="DengXian" w:hAnsi="DengXian"/>
+                <w:b w:val="0"/>
+                <w:bCs w:val="0"/>
+              </w:rPr>
+            </w:pPr>
+            <w:r>
+              <w:rPr>
+                <w:rFonts w:ascii="DengXian" w:eastAsia="DengXian" w:hAnsi="DengXian"/>
+              </w:rPr>
+              <w:t>SUBATRIBUTO</w:t>
+            </w:r>
+          </w:p>
+        </w:tc>
+        <w:tc>
+          <w:tcPr>
+            <w:tcW w:w="7224" w:type="dxa"/>
+            <w:gridSpan w:val="3"/>
+            <w:shd w:val="clear" w:color="auto" w:fill="C5E0B3" w:themeFill="accent6" w:themeFillTint="66"/>
+            <w:vAlign w:val="center"/>
+          </w:tcPr>
+          <w:p>
+            <w:pPr>
+              <w:jc w:val="center"/>
+              <w:cnfStyle w:val="000000000000" w:firstRow="0" w:lastRow="0" w:firstColumn="0" w:lastColumn="0" w:oddVBand="0" w:evenVBand="0" w:oddHBand="0" w:evenHBand="0" w:firstRowFirstColumn="0" w:firstRowLastColumn="0" w:lastRowFirstColumn="0" w:lastRowLastColumn="0"/>
+              <w:rPr>
+                <w:rFonts w:ascii="DengXian" w:eastAsia="DengXian" w:hAnsi="DengXian"/>
+              </w:rPr>
+            </w:pPr>
+            <w:r>
+              <w:rPr>
+                <w:rFonts w:ascii="DengXian" w:eastAsia="DengXian" w:hAnsi="DengXian"/>
+              </w:rPr>
+              <w:t>RECOVERABILITY</w:t>
+            </w:r>
+          </w:p>
+          <w:p>
+            <w:pPr>
+              <w:jc w:val="center"/>
+              <w:cnfStyle w:val="000000000000" w:firstRow="0" w:lastRow="0" w:firstColumn="0" w:lastColumn="0" w:oddVBand="0" w:evenVBand="0" w:oddHBand="0" w:evenHBand="0" w:firstRowFirstColumn="0" w:firstRowLastColumn="0" w:lastRowFirstColumn="0" w:lastRowLastColumn="0"/>
+              <w:rPr>
+                <w:rFonts w:ascii="DengXian" w:eastAsia="DengXian" w:hAnsi="DengXian"/>
+              </w:rPr>
+            </w:pPr>
+            <w:r>
+              <w:rPr>
+                <w:rFonts w:ascii="DengXian" w:eastAsia="DengXian" w:hAnsi="DengXian"/>
+              </w:rPr>
+              <w:t>(El sistema debe ser capaz de recuperarse rápidamente en caso de fallo)</w:t>
+            </w:r>
+          </w:p>
+        </w:tc>
+      </w:tr>
+      <w:tr>
+        <w:trPr>
+          <w:cnfStyle w:val="000000100000" w:firstRow="0" w:lastRow="0" w:firstColumn="0" w:lastColumn="0" w:oddVBand="0" w:evenVBand="0" w:oddHBand="1" w:evenHBand="0" w:firstRowFirstColumn="0" w:firstRowLastColumn="0" w:lastRowFirstColumn="0" w:lastRowLastColumn="0"/>
+          <w:trHeight w:val="1134"/>
+        </w:trPr>
+        <w:tc>
+          <w:tcPr>
+            <w:cnfStyle w:val="001000000000" w:firstRow="0" w:lastRow="0" w:firstColumn="1" w:lastColumn="0" w:oddVBand="0" w:evenVBand="0" w:oddHBand="0" w:evenHBand="0" w:firstRowFirstColumn="0" w:firstRowLastColumn="0" w:lastRowFirstColumn="0" w:lastRowLastColumn="0"/>
+            <w:tcW w:w="1843" w:type="dxa"/>
+            <w:shd w:val="clear" w:color="auto" w:fill="D0CECE" w:themeFill="background2" w:themeFillShade="E6"/>
+            <w:vAlign w:val="center"/>
+          </w:tcPr>
+          <w:p>
+            <w:pPr>
+              <w:jc w:val="center"/>
+              <w:rPr>
+                <w:rFonts w:ascii="DengXian" w:eastAsia="DengXian" w:hAnsi="DengXian"/>
+                <w:b w:val="0"/>
+                <w:bCs w:val="0"/>
+              </w:rPr>
+            </w:pPr>
+            <w:r>
+              <w:rPr>
+                <w:rFonts w:ascii="DengXian" w:eastAsia="DengXian" w:hAnsi="DengXian"/>
+                <w:b w:val="0"/>
+                <w:bCs w:val="0"/>
+              </w:rPr>
+              <w:t>PARTE DEL SISTEMA</w:t>
+            </w:r>
+          </w:p>
+        </w:tc>
+        <w:tc>
+          <w:tcPr>
+            <w:tcW w:w="7224" w:type="dxa"/>
+            <w:gridSpan w:val="3"/>
+            <w:shd w:val="clear" w:color="auto" w:fill="D0CECE" w:themeFill="background2" w:themeFillShade="E6"/>
+            <w:vAlign w:val="center"/>
+          </w:tcPr>
+          <w:p>
+            <w:pPr>
+              <w:pStyle w:val="ListParagraph"/>
+              <w:ind w:left="29"/>
+              <w:jc w:val="center"/>
+              <w:cnfStyle w:val="000000100000" w:firstRow="0" w:lastRow="0" w:firstColumn="0" w:lastColumn="0" w:oddVBand="0" w:evenVBand="0" w:oddHBand="1" w:evenHBand="0" w:firstRowFirstColumn="0" w:firstRowLastColumn="0" w:lastRowFirstColumn="0" w:lastRowLastColumn="0"/>
+              <w:rPr>
+                <w:rFonts w:ascii="DengXian" w:eastAsia="DengXian" w:hAnsi="DengXian"/>
+              </w:rPr>
+            </w:pPr>
+            <w:r>
+              <w:rPr>
+                <w:rFonts w:ascii="DengXian" w:eastAsia="DengXian" w:hAnsi="DengXian"/>
+              </w:rPr>
+              <w:t>Receptor de eventos</w:t>
+            </w:r>
+          </w:p>
+        </w:tc>
+      </w:tr>
+      <w:tr>
+        <w:trPr>
+          <w:trHeight w:val="1383"/>
+        </w:trPr>
+        <w:tc>
+          <w:tcPr>
+            <w:cnfStyle w:val="001000000000" w:firstRow="0" w:lastRow="0" w:firstColumn="1" w:lastColumn="0" w:oddVBand="0" w:evenVBand="0" w:oddHBand="0" w:evenHBand="0" w:firstRowFirstColumn="0" w:firstRowLastColumn="0" w:lastRowFirstColumn="0" w:lastRowLastColumn="0"/>
+            <w:tcW w:w="1843" w:type="dxa"/>
+            <w:shd w:val="clear" w:color="auto" w:fill="F7CAAC" w:themeFill="accent2" w:themeFillTint="66"/>
+            <w:vAlign w:val="center"/>
+          </w:tcPr>
+          <w:p>
+            <w:pPr>
+              <w:jc w:val="center"/>
+              <w:rPr>
+                <w:rFonts w:ascii="DengXian" w:eastAsia="DengXian" w:hAnsi="DengXian"/>
+                <w:b w:val="0"/>
+                <w:bCs w:val="0"/>
+              </w:rPr>
+            </w:pPr>
+            <w:r>
+              <w:rPr>
+                <w:rFonts w:ascii="DengXian" w:eastAsia="DengXian" w:hAnsi="DengXian"/>
+                <w:b w:val="0"/>
+                <w:bCs w:val="0"/>
+              </w:rPr>
+              <w:t>ESCENARIOS</w:t>
+            </w:r>
+          </w:p>
+        </w:tc>
+        <w:tc>
+          <w:tcPr>
+            <w:tcW w:w="2407" w:type="dxa"/>
+            <w:shd w:val="clear" w:color="auto" w:fill="F7CAAC" w:themeFill="accent2" w:themeFillTint="66"/>
+            <w:vAlign w:val="center"/>
+          </w:tcPr>
+          <w:p>
+            <w:pPr>
+              <w:jc w:val="center"/>
+              <w:cnfStyle w:val="000000000000" w:firstRow="0" w:lastRow="0" w:firstColumn="0" w:lastColumn="0" w:oddVBand="0" w:evenVBand="0" w:oddHBand="0" w:evenHBand="0" w:firstRowFirstColumn="0" w:firstRowLastColumn="0" w:lastRowFirstColumn="0" w:lastRowLastColumn="0"/>
+              <w:rPr>
+                <w:rFonts w:ascii="DengXian" w:eastAsia="DengXian" w:hAnsi="DengXian"/>
+              </w:rPr>
+            </w:pPr>
+            <w:r>
+              <w:rPr>
+                <w:rFonts w:ascii="DengXian" w:eastAsia="DengXian" w:hAnsi="DengXian"/>
+              </w:rPr>
+              <w:t>1—El sistema, en caso de fallo en el servidor principal, deberá encender una segunda máquina auxiliar y cargar el sistema en ella.</w:t>
+            </w:r>
+          </w:p>
+        </w:tc>
+        <w:tc>
+          <w:tcPr>
+            <w:tcW w:w="2409" w:type="dxa"/>
+            <w:shd w:val="clear" w:color="auto" w:fill="F7CAAC" w:themeFill="accent2" w:themeFillTint="66"/>
+            <w:vAlign w:val="center"/>
+          </w:tcPr>
+          <w:p>
+            <w:pPr>
+              <w:jc w:val="center"/>
+              <w:cnfStyle w:val="000000000000" w:firstRow="0" w:lastRow="0" w:firstColumn="0" w:lastColumn="0" w:oddVBand="0" w:evenVBand="0" w:oddHBand="0" w:evenHBand="0" w:firstRowFirstColumn="0" w:firstRowLastColumn="0" w:lastRowFirstColumn="0" w:lastRowLastColumn="0"/>
+              <w:rPr>
+                <w:rFonts w:ascii="DengXian" w:eastAsia="DengXian" w:hAnsi="DengXian"/>
+              </w:rPr>
+            </w:pPr>
+            <w:r>
+              <w:rPr>
+                <w:rFonts w:ascii="DengXian" w:eastAsia="DengXian" w:hAnsi="DengXian"/>
+              </w:rPr>
+              <w:t>2—El sistema, en caso de fallo en el servidor principal, deberá cargar el sistema sobre una máquina auxiliar activa.</w:t>
+            </w:r>
+          </w:p>
+        </w:tc>
+        <w:tc>
+          <w:tcPr>
+            <w:tcW w:w="2408" w:type="dxa"/>
+            <w:shd w:val="clear" w:color="auto" w:fill="F7CAAC" w:themeFill="accent2" w:themeFillTint="66"/>
+            <w:vAlign w:val="center"/>
+          </w:tcPr>
+          <w:p>
+            <w:pPr>
+              <w:jc w:val="center"/>
+              <w:cnfStyle w:val="000000000000" w:firstRow="0" w:lastRow="0" w:firstColumn="0" w:lastColumn="0" w:oddVBand="0" w:evenVBand="0" w:oddHBand="0" w:evenHBand="0" w:firstRowFirstColumn="0" w:firstRowLastColumn="0" w:lastRowFirstColumn="0" w:lastRowLastColumn="0"/>
+              <w:rPr>
+                <w:rFonts w:ascii="DengXian" w:eastAsia="DengXian" w:hAnsi="DengXian"/>
+              </w:rPr>
+            </w:pPr>
+            <w:r>
+              <w:rPr>
+                <w:rFonts w:ascii="DengXian" w:eastAsia="DengXian" w:hAnsi="DengXian"/>
+              </w:rPr>
+              <w:t>3—El sistema ya estará cargado y corriendo sobre una maquina auxiliar a la cual, en caso de fallo del servidor principal, se reconectará.</w:t>
+            </w:r>
+          </w:p>
+        </w:tc>
+      </w:tr>
+      <w:bookmarkEnd w:id="2"/>
+    </w:tbl>
+    <w:p/>
+    <w:p/>
+    <w:p/>
+    <w:p/>
+    <w:tbl>
+      <w:tblPr>
+        <w:tblStyle w:val="TableGrid"/>
+        <w:tblpPr w:leftFromText="141" w:rightFromText="141" w:vertAnchor="page" w:horzAnchor="margin" w:tblpY="1546"/>
+        <w:tblW w:w="9101" w:type="dxa"/>
+        <w:tblBorders>
+          <w:top w:val="single" w:sz="2" w:space="0" w:color="auto"/>
+          <w:left w:val="single" w:sz="2" w:space="0" w:color="auto"/>
+          <w:bottom w:val="single" w:sz="2" w:space="0" w:color="auto"/>
+          <w:right w:val="single" w:sz="2" w:space="0" w:color="auto"/>
+          <w:insideH w:val="single" w:sz="2" w:space="0" w:color="auto"/>
+          <w:insideV w:val="single" w:sz="2" w:space="0" w:color="auto"/>
+        </w:tblBorders>
+        <w:tblLook w:val="04A0" w:firstRow="1" w:lastRow="0" w:firstColumn="1" w:lastColumn="0" w:noHBand="0" w:noVBand="1"/>
+      </w:tblPr>
+      <w:tblGrid>
+        <w:gridCol w:w="2501"/>
+        <w:gridCol w:w="2129"/>
+        <w:gridCol w:w="2237"/>
+        <w:gridCol w:w="2234"/>
+      </w:tblGrid>
+      <w:tr>
+        <w:tc>
+          <w:tcPr>
+            <w:tcW w:w="2501" w:type="dxa"/>
+            <w:shd w:val="clear" w:color="auto" w:fill="FFE599" w:themeFill="accent4" w:themeFillTint="66"/>
+            <w:vAlign w:val="center"/>
+          </w:tcPr>
+          <w:p>
+            <w:pPr>
+              <w:jc w:val="center"/>
+              <w:rPr>
+                <w:rFonts w:ascii="DengXian" w:eastAsia="DengXian" w:hAnsi="DengXian"/>
+                <w:b/>
+                <w:bCs/>
+              </w:rPr>
+            </w:pPr>
+            <w:r>
+              <w:rPr>
+                <w:rFonts w:ascii="DengXian" w:eastAsia="DengXian" w:hAnsi="DengXian"/>
+                <w:b/>
+                <w:bCs/>
+              </w:rPr>
+              <w:t>ARQUITECTURA CANDIDATA A</w:t>
+            </w:r>
+          </w:p>
+        </w:tc>
+        <w:tc>
+          <w:tcPr>
+            <w:tcW w:w="6600" w:type="dxa"/>
+            <w:gridSpan w:val="3"/>
+            <w:shd w:val="clear" w:color="auto" w:fill="FFE599" w:themeFill="accent4" w:themeFillTint="66"/>
+            <w:vAlign w:val="center"/>
+          </w:tcPr>
+          <w:p>
+            <w:pPr>
+              <w:jc w:val="center"/>
+              <w:rPr>
+                <w:rFonts w:ascii="DengXian" w:eastAsia="DengXian" w:hAnsi="DengXian"/>
+              </w:rPr>
+            </w:pPr>
+            <w:r>
+              <w:rPr>
+                <w:rFonts w:ascii="DengXian" w:eastAsia="DengXian" w:hAnsi="DengXian"/>
+              </w:rPr>
+              <w:t>Se contará con un sistema de almacenamiento de datos RAID para impedir que el sistema se caiga al haber un fallo de lectura o escritura en disco para la Base de Datos.</w:t>
+            </w:r>
+          </w:p>
+        </w:tc>
+      </w:tr>
+      <w:tr>
+        <w:trPr>
+          <w:trHeight w:val="577"/>
+        </w:trPr>
+        <w:tc>
+          <w:tcPr>
+            <w:tcW w:w="9101" w:type="dxa"/>
+            <w:gridSpan w:val="4"/>
+            <w:shd w:val="clear" w:color="auto" w:fill="FFE599" w:themeFill="accent4" w:themeFillTint="66"/>
+            <w:vAlign w:val="center"/>
+          </w:tcPr>
+          <w:p>
+            <w:pPr>
+              <w:jc w:val="center"/>
+              <w:rPr>
+                <w:rFonts w:ascii="DengXian" w:eastAsia="DengXian" w:hAnsi="DengXian"/>
+              </w:rPr>
+            </w:pPr>
+          </w:p>
+        </w:tc>
+      </w:tr>
+      <w:tr>
+        <w:tc>
+          <w:tcPr>
+            <w:tcW w:w="2501" w:type="dxa"/>
+            <w:shd w:val="clear" w:color="auto" w:fill="F7CAAC" w:themeFill="accent2" w:themeFillTint="66"/>
+            <w:vAlign w:val="center"/>
+          </w:tcPr>
+          <w:p>
+            <w:pPr>
+              <w:jc w:val="center"/>
+              <w:rPr>
+                <w:rFonts w:ascii="DengXian" w:eastAsia="DengXian" w:hAnsi="DengXian"/>
+                <w:b/>
+                <w:bCs/>
+              </w:rPr>
+            </w:pPr>
+            <w:r>
+              <w:rPr>
+                <w:rFonts w:ascii="DengXian" w:eastAsia="DengXian" w:hAnsi="DengXian"/>
+                <w:b/>
+                <w:bCs/>
+              </w:rPr>
+              <w:t>COMPATIBILIDAD</w:t>
+            </w:r>
+          </w:p>
+        </w:tc>
+        <w:tc>
+          <w:tcPr>
+            <w:tcW w:w="6600" w:type="dxa"/>
+            <w:gridSpan w:val="3"/>
+            <w:shd w:val="clear" w:color="auto" w:fill="F7CAAC" w:themeFill="accent2" w:themeFillTint="66"/>
+            <w:vAlign w:val="center"/>
+          </w:tcPr>
+          <w:p>
+            <w:pPr>
+              <w:jc w:val="center"/>
+              <w:rPr>
+                <w:rFonts w:ascii="DengXian" w:eastAsia="DengXian" w:hAnsi="DengXian"/>
+              </w:rPr>
+            </w:pPr>
+            <w:r>
+              <w:rPr>
+                <w:rFonts w:ascii="DengXian" w:eastAsia="DengXian" w:hAnsi="DengXian"/>
+              </w:rPr>
+              <w:t>Escenarios 1, 2 y 3</w:t>
+            </w:r>
+          </w:p>
+        </w:tc>
+      </w:tr>
+      <w:tr>
+        <w:tc>
+          <w:tcPr>
+            <w:tcW w:w="2501" w:type="dxa"/>
+            <w:shd w:val="clear" w:color="auto" w:fill="DEEAF6" w:themeFill="accent5" w:themeFillTint="33"/>
+            <w:vAlign w:val="center"/>
+          </w:tcPr>
+          <w:p>
+            <w:pPr>
+              <w:jc w:val="center"/>
+              <w:rPr>
+                <w:rFonts w:ascii="DengXian" w:eastAsia="DengXian" w:hAnsi="DengXian"/>
+                <w:b/>
+                <w:bCs/>
+              </w:rPr>
+            </w:pPr>
+            <w:r>
+              <w:rPr>
+                <w:rFonts w:ascii="DengXian" w:eastAsia="DengXian" w:hAnsi="DengXian"/>
+                <w:b/>
+                <w:bCs/>
+              </w:rPr>
+              <w:t>RESULTADOS</w:t>
+            </w:r>
+          </w:p>
+        </w:tc>
+        <w:tc>
+          <w:tcPr>
+            <w:tcW w:w="2129" w:type="dxa"/>
+            <w:shd w:val="clear" w:color="auto" w:fill="DEEAF6" w:themeFill="accent5" w:themeFillTint="33"/>
+            <w:vAlign w:val="center"/>
+          </w:tcPr>
+          <w:p>
+            <w:pPr>
+              <w:jc w:val="center"/>
+              <w:rPr>
+                <w:rFonts w:ascii="DengXian" w:eastAsia="DengXian" w:hAnsi="DengXian"/>
+              </w:rPr>
+            </w:pPr>
+            <w:r>
+              <w:rPr>
+                <w:rFonts w:ascii="DengXian" w:eastAsia="DengXian" w:hAnsi="DengXian"/>
+              </w:rPr>
+              <w:t>1</w:t>
+            </w:r>
+            <w:r>
+              <w:rPr>
+                <w:rFonts w:ascii="DengXian" w:eastAsia="DengXian" w:hAnsi="DengXian"/>
+              </w:rPr>
+              <w:t>—</w:t>
+            </w:r>
+            <w:r>
+              <w:rPr>
+                <w:rFonts w:ascii="DengXian" w:eastAsia="DengXian" w:hAnsi="DengXian"/>
+              </w:rPr>
+              <w:t>Su fiabilidad es la media de la fiabilidad de todos los discos del conjunto entre el número de discos de dicho conjunto.</w:t>
+            </w:r>
+          </w:p>
+        </w:tc>
+        <w:tc>
+          <w:tcPr>
+            <w:tcW w:w="2237" w:type="dxa"/>
+            <w:shd w:val="clear" w:color="auto" w:fill="DEEAF6" w:themeFill="accent5" w:themeFillTint="33"/>
+            <w:vAlign w:val="center"/>
+          </w:tcPr>
+          <w:p>
+            <w:pPr>
+              <w:jc w:val="center"/>
+              <w:rPr>
+                <w:rFonts w:ascii="DengXian" w:eastAsia="DengXian" w:hAnsi="DengXian"/>
+              </w:rPr>
+            </w:pPr>
+            <w:r>
+              <w:rPr>
+                <w:rFonts w:ascii="DengXian" w:eastAsia="DengXian" w:hAnsi="DengXian"/>
+              </w:rPr>
+              <w:t>2</w:t>
+            </w:r>
+            <w:r>
+              <w:rPr>
+                <w:rFonts w:ascii="DengXian" w:eastAsia="DengXian" w:hAnsi="DengXian"/>
+              </w:rPr>
+              <w:t>—Para que un conjunto de discos falle, tendrán que fallar todos sus discos.</w:t>
+            </w:r>
+            <w:r>
+              <w:rPr>
+                <w:rFonts w:ascii="DengXian" w:eastAsia="DengXian" w:hAnsi="DengXian"/>
+              </w:rPr>
+              <w:t xml:space="preserve"> </w:t>
+            </w:r>
+          </w:p>
+        </w:tc>
+        <w:tc>
+          <w:tcPr>
+            <w:tcW w:w="2234" w:type="dxa"/>
+            <w:shd w:val="clear" w:color="auto" w:fill="DEEAF6" w:themeFill="accent5" w:themeFillTint="33"/>
+            <w:vAlign w:val="center"/>
+          </w:tcPr>
+          <w:p>
+            <w:pPr>
+              <w:jc w:val="center"/>
+              <w:rPr>
+                <w:rFonts w:ascii="DengXian" w:eastAsia="DengXian" w:hAnsi="DengXian"/>
+              </w:rPr>
+            </w:pPr>
+            <w:r>
+              <w:rPr>
+                <w:rFonts w:ascii="DengXian" w:eastAsia="DengXian" w:hAnsi="DengXian"/>
+              </w:rPr>
+              <w:t>3</w:t>
+            </w:r>
+            <w:r>
+              <w:rPr>
+                <w:rFonts w:ascii="DengXian" w:eastAsia="DengXian" w:hAnsi="DengXian"/>
+              </w:rPr>
+              <w:t>—Para que un conjunto de discos falle, tendrán que fallar todos los de su conjunto y todos los de su conjunto copia.</w:t>
+            </w:r>
+          </w:p>
+        </w:tc>
+      </w:tr>
+      <w:tr>
+        <w:tc>
+          <w:tcPr>
+            <w:tcW w:w="2501" w:type="dxa"/>
+            <w:shd w:val="clear" w:color="auto" w:fill="FFE599" w:themeFill="accent4" w:themeFillTint="66"/>
+            <w:vAlign w:val="center"/>
+          </w:tcPr>
+          <w:p>
+            <w:pPr>
+              <w:jc w:val="center"/>
+              <w:rPr>
+                <w:rFonts w:ascii="DengXian" w:eastAsia="DengXian" w:hAnsi="DengXian"/>
+                <w:b/>
+                <w:bCs/>
+              </w:rPr>
+            </w:pPr>
+            <w:r>
+              <w:rPr>
+                <w:rFonts w:ascii="DengXian" w:eastAsia="DengXian" w:hAnsi="DengXian"/>
+                <w:b/>
+                <w:bCs/>
+              </w:rPr>
+              <w:t>ARQUITECTURA CANDIDATA B</w:t>
+            </w:r>
+          </w:p>
+        </w:tc>
+        <w:tc>
+          <w:tcPr>
+            <w:tcW w:w="6600" w:type="dxa"/>
+            <w:gridSpan w:val="3"/>
+            <w:shd w:val="clear" w:color="auto" w:fill="FFE599" w:themeFill="accent4" w:themeFillTint="66"/>
+            <w:vAlign w:val="center"/>
+          </w:tcPr>
+          <w:p>
+            <w:pPr>
+              <w:pStyle w:val="ListParagraph"/>
+              <w:ind w:left="29"/>
+              <w:jc w:val="center"/>
+              <w:rPr>
+                <w:rFonts w:ascii="DengXian" w:eastAsia="DengXian" w:hAnsi="DengXian"/>
+              </w:rPr>
+            </w:pPr>
+            <w:r>
+              <w:rPr>
+                <w:rFonts w:ascii="DengXian" w:eastAsia="DengXian" w:hAnsi="DengXian"/>
+              </w:rPr>
+              <w:t>Se contará con distintos protocolos en caso de que el sistema se caiga por un fallo en el servidor. Para ello se utilizará una máquina auxiliar que pueda soportar el sistema.</w:t>
+            </w:r>
+            <w:bookmarkStart w:id="3" w:name="_GoBack"/>
+            <w:bookmarkEnd w:id="3"/>
+          </w:p>
+        </w:tc>
+      </w:tr>
+      <w:tr>
+        <w:trPr>
+          <w:trHeight w:val="522"/>
+        </w:trPr>
+        <w:tc>
+          <w:tcPr>
+            <w:tcW w:w="9101" w:type="dxa"/>
+            <w:gridSpan w:val="4"/>
+            <w:shd w:val="clear" w:color="auto" w:fill="FFE599" w:themeFill="accent4" w:themeFillTint="66"/>
+            <w:vAlign w:val="center"/>
+          </w:tcPr>
+          <w:p>
+            <w:pPr>
+              <w:pStyle w:val="ListParagraph"/>
+              <w:ind w:left="29"/>
+              <w:jc w:val="center"/>
+              <w:rPr>
+                <w:rFonts w:ascii="DengXian" w:eastAsia="DengXian" w:hAnsi="DengXian"/>
+                <w:u w:val="single"/>
+              </w:rPr>
+            </w:pPr>
+          </w:p>
+        </w:tc>
+      </w:tr>
+      <w:tr>
+        <w:tc>
+          <w:tcPr>
+            <w:tcW w:w="2501" w:type="dxa"/>
+            <w:shd w:val="clear" w:color="auto" w:fill="F7CAAC" w:themeFill="accent2" w:themeFillTint="66"/>
+            <w:vAlign w:val="center"/>
+          </w:tcPr>
+          <w:p>
+            <w:pPr>
+              <w:jc w:val="center"/>
+              <w:rPr>
+                <w:rFonts w:ascii="DengXian" w:eastAsia="DengXian" w:hAnsi="DengXian"/>
+                <w:b/>
+                <w:bCs/>
+              </w:rPr>
+            </w:pPr>
+            <w:r>
+              <w:rPr>
+                <w:rFonts w:ascii="DengXian" w:eastAsia="DengXian" w:hAnsi="DengXian"/>
+                <w:b/>
+                <w:bCs/>
+              </w:rPr>
+              <w:t>COMPATIBILIDAD</w:t>
+            </w:r>
+          </w:p>
+        </w:tc>
+        <w:tc>
+          <w:tcPr>
+            <w:tcW w:w="6600" w:type="dxa"/>
+            <w:gridSpan w:val="3"/>
+            <w:shd w:val="clear" w:color="auto" w:fill="F7CAAC" w:themeFill="accent2" w:themeFillTint="66"/>
+            <w:vAlign w:val="center"/>
+          </w:tcPr>
+          <w:p>
+            <w:pPr>
+              <w:pStyle w:val="ListParagraph"/>
+              <w:ind w:left="29"/>
+              <w:jc w:val="center"/>
+              <w:rPr>
+                <w:rFonts w:ascii="DengXian" w:eastAsia="DengXian" w:hAnsi="DengXian"/>
+              </w:rPr>
+            </w:pPr>
+            <w:r>
+              <w:rPr>
+                <w:rFonts w:ascii="DengXian" w:eastAsia="DengXian" w:hAnsi="DengXian"/>
+              </w:rPr>
+              <w:t>Escenarios 4, 5 y 6</w:t>
+            </w:r>
+          </w:p>
+        </w:tc>
+      </w:tr>
+      <w:tr>
+        <w:tc>
+          <w:tcPr>
+            <w:tcW w:w="2501" w:type="dxa"/>
+            <w:shd w:val="clear" w:color="auto" w:fill="DEEAF6" w:themeFill="accent5" w:themeFillTint="33"/>
+            <w:vAlign w:val="center"/>
+          </w:tcPr>
+          <w:p>
+            <w:pPr>
+              <w:jc w:val="center"/>
+              <w:rPr>
+                <w:rFonts w:ascii="DengXian" w:eastAsia="DengXian" w:hAnsi="DengXian"/>
+                <w:b/>
+                <w:bCs/>
+              </w:rPr>
+            </w:pPr>
+            <w:r>
+              <w:rPr>
+                <w:rFonts w:ascii="DengXian" w:eastAsia="DengXian" w:hAnsi="DengXian"/>
+                <w:b/>
+                <w:bCs/>
+              </w:rPr>
+              <w:t>RESULTADOS</w:t>
+            </w:r>
+          </w:p>
+        </w:tc>
+        <w:tc>
+          <w:tcPr>
+            <w:tcW w:w="2129" w:type="dxa"/>
+            <w:shd w:val="clear" w:color="auto" w:fill="DEEAF6" w:themeFill="accent5" w:themeFillTint="33"/>
+            <w:vAlign w:val="center"/>
+          </w:tcPr>
+          <w:p>
+            <w:pPr>
+              <w:jc w:val="center"/>
+              <w:rPr>
+                <w:rFonts w:ascii="DengXian" w:eastAsia="DengXian" w:hAnsi="DengXian"/>
+              </w:rPr>
+            </w:pPr>
+            <w:r>
+              <w:rPr>
+                <w:rFonts w:ascii="DengXian" w:eastAsia="DengXian" w:hAnsi="DengXian"/>
+              </w:rPr>
+              <w:t>4--Probabilidad aproximada de fallo 1 entre 50,000</w:t>
+            </w:r>
+          </w:p>
+        </w:tc>
+        <w:tc>
+          <w:tcPr>
+            <w:tcW w:w="2237" w:type="dxa"/>
+            <w:shd w:val="clear" w:color="auto" w:fill="DEEAF6" w:themeFill="accent5" w:themeFillTint="33"/>
+            <w:vAlign w:val="center"/>
+          </w:tcPr>
+          <w:p>
+            <w:pPr>
+              <w:jc w:val="center"/>
+              <w:rPr>
+                <w:rFonts w:ascii="DengXian" w:eastAsia="DengXian" w:hAnsi="DengXian"/>
+              </w:rPr>
+            </w:pPr>
+            <w:r>
+              <w:rPr>
+                <w:rFonts w:ascii="DengXian" w:eastAsia="DengXian" w:hAnsi="DengXian"/>
+              </w:rPr>
+              <w:t>5--Probabilidad de fallo del 3%</w:t>
+            </w:r>
+          </w:p>
+        </w:tc>
+        <w:tc>
+          <w:tcPr>
+            <w:tcW w:w="2234" w:type="dxa"/>
+            <w:shd w:val="clear" w:color="auto" w:fill="DEEAF6" w:themeFill="accent5" w:themeFillTint="33"/>
+            <w:vAlign w:val="center"/>
+          </w:tcPr>
+          <w:p>
+            <w:pPr>
+              <w:jc w:val="center"/>
+              <w:rPr>
+                <w:rFonts w:ascii="DengXian" w:eastAsia="DengXian" w:hAnsi="DengXian"/>
+              </w:rPr>
+            </w:pPr>
+            <w:r>
+              <w:rPr>
+                <w:rFonts w:ascii="DengXian" w:eastAsia="DengXian" w:hAnsi="DengXian"/>
+              </w:rPr>
+              <w:t>6--Probabilidad de fallo cercana al 0%</w:t>
             </w:r>
           </w:p>
         </w:tc>
       </w:tr>
     </w:tbl>
     <w:p/>
+    <w:p/>
+    <w:p/>
+    <w:p/>
+    <w:p/>
     <w:sectPr>
-      <w:headerReference w:type="even" r:id="rId8"/>
-      <w:headerReference w:type="default" r:id="rId9"/>
-      <w:footerReference w:type="even" r:id="rId10"/>
-      <w:footerReference w:type="default" r:id="rId11"/>
-      <w:headerReference w:type="first" r:id="rId12"/>
-      <w:footerReference w:type="first" r:id="rId13"/>
       <w:pgSz w:w="11906" w:h="16838"/>
       <w:pgMar w:top="1417" w:right="1701" w:bottom="1417" w:left="1701" w:header="708" w:footer="708" w:gutter="0"/>
       <w:cols w:space="708"/>
@@ -3373,38 +4219,6 @@
 </w:endnotes>
 </file>
 
-<file path=word/footer1.xml><?xml version="1.0" encoding="utf-8"?>
-<w:ftr xmlns:wpc="http://schemas.microsoft.com/office/word/2010/wordprocessingCanvas" xmlns:cx="http://schemas.microsoft.com/office/drawing/2014/chartex" xmlns:cx1="http://schemas.microsoft.com/office/drawing/2015/9/8/chartex" xmlns:cx2="http://schemas.microsoft.com/office/drawing/2015/10/21/chartex" xmlns:cx3="http://schemas.microsoft.com/office/drawing/2016/5/9/chartex" xmlns:cx4="http://schemas.microsoft.com/office/drawing/2016/5/10/chartex" xmlns:cx5="http://schemas.microsoft.com/office/drawing/2016/5/11/chartex" xmlns:cx6="http://schemas.microsoft.com/office/drawing/2016/5/12/chartex" xmlns:cx7="http://schemas.microsoft.com/office/drawing/2016/5/13/chartex" xmlns:cx8="http://schemas.microsoft.com/office/drawing/2016/5/14/chartex" xmlns:mc="http://schemas.openxmlformats.org/markup-compatibility/2006" xmlns:aink="http://schemas.microsoft.com/office/drawing/2016/ink" xmlns:am3d="http://schemas.microsoft.com/office/drawing/2017/model3d" xmlns:o="urn:schemas-microsoft-com:office:office" xmlns:r="http://schemas.openxmlformats.org/officeDocument/2006/relationships" xmlns:m="http://schemas.openxmlformats.org/officeDocument/2006/math" xmlns:v="urn:schemas-microsoft-com:vml" xmlns:wp14="http://schemas.microsoft.com/office/word/2010/wordprocessingDrawing" xmlns:wp="http://schemas.openxmlformats.org/drawingml/2006/wordprocessingDrawing" xmlns:w10="urn:schemas-microsoft-com:office:word" xmlns:w="http://schemas.openxmlformats.org/wordprocessingml/2006/main" xmlns:w14="http://schemas.microsoft.com/office/word/2010/wordml" xmlns:w15="http://schemas.microsoft.com/office/word/2012/wordml" xmlns:w16cid="http://schemas.microsoft.com/office/word/2016/wordml/cid" xmlns:w16se="http://schemas.microsoft.com/office/word/2015/wordml/symex" xmlns:wpg="http://schemas.microsoft.com/office/word/2010/wordprocessingGroup" xmlns:wpi="http://schemas.microsoft.com/office/word/2010/wordprocessingInk" xmlns:wne="http://schemas.microsoft.com/office/word/2006/wordml" xmlns:wps="http://schemas.microsoft.com/office/word/2010/wordprocessingShape" mc:Ignorable="w14 w15 w16se w16cid wp14">
-  <w:p>
-    <w:pPr>
-      <w:pStyle w:val="Piedepgina"/>
-    </w:pPr>
-  </w:p>
-</w:ftr>
-</file>
-
-<file path=word/footer2.xml><?xml version="1.0" encoding="utf-8"?>
-<w:ftr xmlns:wpc="http://schemas.microsoft.com/office/word/2010/wordprocessingCanvas" xmlns:cx="http://schemas.microsoft.com/office/drawing/2014/chartex" xmlns:cx1="http://schemas.microsoft.com/office/drawing/2015/9/8/chartex" xmlns:cx2="http://schemas.microsoft.com/office/drawing/2015/10/21/chartex" xmlns:cx3="http://schemas.microsoft.com/office/drawing/2016/5/9/chartex" xmlns:cx4="http://schemas.microsoft.com/office/drawing/2016/5/10/chartex" xmlns:cx5="http://schemas.microsoft.com/office/drawing/2016/5/11/chartex" xmlns:cx6="http://schemas.microsoft.com/office/drawing/2016/5/12/chartex" xmlns:cx7="http://schemas.microsoft.com/office/drawing/2016/5/13/chartex" xmlns:cx8="http://schemas.microsoft.com/office/drawing/2016/5/14/chartex" xmlns:mc="http://schemas.openxmlformats.org/markup-compatibility/2006" xmlns:aink="http://schemas.microsoft.com/office/drawing/2016/ink" xmlns:am3d="http://schemas.microsoft.com/office/drawing/2017/model3d" xmlns:o="urn:schemas-microsoft-com:office:office" xmlns:r="http://schemas.openxmlformats.org/officeDocument/2006/relationships" xmlns:m="http://schemas.openxmlformats.org/officeDocument/2006/math" xmlns:v="urn:schemas-microsoft-com:vml" xmlns:wp14="http://schemas.microsoft.com/office/word/2010/wordprocessingDrawing" xmlns:wp="http://schemas.openxmlformats.org/drawingml/2006/wordprocessingDrawing" xmlns:w10="urn:schemas-microsoft-com:office:word" xmlns:w="http://schemas.openxmlformats.org/wordprocessingml/2006/main" xmlns:w14="http://schemas.microsoft.com/office/word/2010/wordml" xmlns:w15="http://schemas.microsoft.com/office/word/2012/wordml" xmlns:w16cid="http://schemas.microsoft.com/office/word/2016/wordml/cid" xmlns:w16se="http://schemas.microsoft.com/office/word/2015/wordml/symex" xmlns:wpg="http://schemas.microsoft.com/office/word/2010/wordprocessingGroup" xmlns:wpi="http://schemas.microsoft.com/office/word/2010/wordprocessingInk" xmlns:wne="http://schemas.microsoft.com/office/word/2006/wordml" xmlns:wps="http://schemas.microsoft.com/office/word/2010/wordprocessingShape" mc:Ignorable="w14 w15 w16se w16cid wp14">
-  <w:p>
-    <w:pPr>
-      <w:pStyle w:val="Piedepgina"/>
-    </w:pPr>
-    <w:bookmarkStart w:id="0" w:name="_GoBack"/>
-    <w:bookmarkEnd w:id="0"/>
-  </w:p>
-</w:ftr>
-</file>
-
-<file path=word/footer3.xml><?xml version="1.0" encoding="utf-8"?>
-<w:ftr xmlns:wpc="http://schemas.microsoft.com/office/word/2010/wordprocessingCanvas" xmlns:cx="http://schemas.microsoft.com/office/drawing/2014/chartex" xmlns:cx1="http://schemas.microsoft.com/office/drawing/2015/9/8/chartex" xmlns:cx2="http://schemas.microsoft.com/office/drawing/2015/10/21/chartex" xmlns:cx3="http://schemas.microsoft.com/office/drawing/2016/5/9/chartex" xmlns:cx4="http://schemas.microsoft.com/office/drawing/2016/5/10/chartex" xmlns:cx5="http://schemas.microsoft.com/office/drawing/2016/5/11/chartex" xmlns:cx6="http://schemas.microsoft.com/office/drawing/2016/5/12/chartex" xmlns:cx7="http://schemas.microsoft.com/office/drawing/2016/5/13/chartex" xmlns:cx8="http://schemas.microsoft.com/office/drawing/2016/5/14/chartex" xmlns:mc="http://schemas.openxmlformats.org/markup-compatibility/2006" xmlns:aink="http://schemas.microsoft.com/office/drawing/2016/ink" xmlns:am3d="http://schemas.microsoft.com/office/drawing/2017/model3d" xmlns:o="urn:schemas-microsoft-com:office:office" xmlns:r="http://schemas.openxmlformats.org/officeDocument/2006/relationships" xmlns:m="http://schemas.openxmlformats.org/officeDocument/2006/math" xmlns:v="urn:schemas-microsoft-com:vml" xmlns:wp14="http://schemas.microsoft.com/office/word/2010/wordprocessingDrawing" xmlns:wp="http://schemas.openxmlformats.org/drawingml/2006/wordprocessingDrawing" xmlns:w10="urn:schemas-microsoft-com:office:word" xmlns:w="http://schemas.openxmlformats.org/wordprocessingml/2006/main" xmlns:w14="http://schemas.microsoft.com/office/word/2010/wordml" xmlns:w15="http://schemas.microsoft.com/office/word/2012/wordml" xmlns:w16cid="http://schemas.microsoft.com/office/word/2016/wordml/cid" xmlns:w16se="http://schemas.microsoft.com/office/word/2015/wordml/symex" xmlns:wpg="http://schemas.microsoft.com/office/word/2010/wordprocessingGroup" xmlns:wpi="http://schemas.microsoft.com/office/word/2010/wordprocessingInk" xmlns:wne="http://schemas.microsoft.com/office/word/2006/wordml" xmlns:wps="http://schemas.microsoft.com/office/word/2010/wordprocessingShape" mc:Ignorable="w14 w15 w16se w16cid wp14">
-  <w:p>
-    <w:pPr>
-      <w:pStyle w:val="Piedepgina"/>
-    </w:pPr>
-  </w:p>
-</w:ftr>
-</file>
-
 <file path=word/footnotes.xml><?xml version="1.0" encoding="utf-8"?>
 <w:footnotes xmlns:wpc="http://schemas.microsoft.com/office/word/2010/wordprocessingCanvas" xmlns:cx="http://schemas.microsoft.com/office/drawing/2014/chartex" xmlns:cx1="http://schemas.microsoft.com/office/drawing/2015/9/8/chartex" xmlns:cx2="http://schemas.microsoft.com/office/drawing/2015/10/21/chartex" xmlns:cx3="http://schemas.microsoft.com/office/drawing/2016/5/9/chartex" xmlns:cx4="http://schemas.microsoft.com/office/drawing/2016/5/10/chartex" xmlns:cx5="http://schemas.microsoft.com/office/drawing/2016/5/11/chartex" xmlns:cx6="http://schemas.microsoft.com/office/drawing/2016/5/12/chartex" xmlns:cx7="http://schemas.microsoft.com/office/drawing/2016/5/13/chartex" xmlns:cx8="http://schemas.microsoft.com/office/drawing/2016/5/14/chartex" xmlns:mc="http://schemas.openxmlformats.org/markup-compatibility/2006" xmlns:aink="http://schemas.microsoft.com/office/drawing/2016/ink" xmlns:am3d="http://schemas.microsoft.com/office/drawing/2017/model3d" xmlns:o="urn:schemas-microsoft-com:office:office" xmlns:r="http://schemas.openxmlformats.org/officeDocument/2006/relationships" xmlns:m="http://schemas.openxmlformats.org/officeDocument/2006/math" xmlns:v="urn:schemas-microsoft-com:vml" xmlns:wp14="http://schemas.microsoft.com/office/word/2010/wordprocessingDrawing" xmlns:wp="http://schemas.openxmlformats.org/drawingml/2006/wordprocessingDrawing" xmlns:w10="urn:schemas-microsoft-com:office:word" xmlns:w="http://schemas.openxmlformats.org/wordprocessingml/2006/main" xmlns:w14="http://schemas.microsoft.com/office/word/2010/wordml" xmlns:w15="http://schemas.microsoft.com/office/word/2012/wordml" xmlns:w16cid="http://schemas.microsoft.com/office/word/2016/wordml/cid" xmlns:w16se="http://schemas.microsoft.com/office/word/2015/wordml/symex" xmlns:wpg="http://schemas.microsoft.com/office/word/2010/wordprocessingGroup" xmlns:wpi="http://schemas.microsoft.com/office/word/2010/wordprocessingInk" xmlns:wne="http://schemas.microsoft.com/office/word/2006/wordml" xmlns:wps="http://schemas.microsoft.com/office/word/2010/wordprocessingShape" mc:Ignorable="w14 w15 w16se w16cid wp14">
   <w:footnote w:type="separator" w:id="-1">
@@ -3428,36 +4242,6 @@
     </w:p>
   </w:footnote>
 </w:footnotes>
-</file>
-
-<file path=word/header1.xml><?xml version="1.0" encoding="utf-8"?>
-<w:hdr xmlns:wpc="http://schemas.microsoft.com/office/word/2010/wordprocessingCanvas" xmlns:cx="http://schemas.microsoft.com/office/drawing/2014/chartex" xmlns:cx1="http://schemas.microsoft.com/office/drawing/2015/9/8/chartex" xmlns:cx2="http://schemas.microsoft.com/office/drawing/2015/10/21/chartex" xmlns:cx3="http://schemas.microsoft.com/office/drawing/2016/5/9/chartex" xmlns:cx4="http://schemas.microsoft.com/office/drawing/2016/5/10/chartex" xmlns:cx5="http://schemas.microsoft.com/office/drawing/2016/5/11/chartex" xmlns:cx6="http://schemas.microsoft.com/office/drawing/2016/5/12/chartex" xmlns:cx7="http://schemas.microsoft.com/office/drawing/2016/5/13/chartex" xmlns:cx8="http://schemas.microsoft.com/office/drawing/2016/5/14/chartex" xmlns:mc="http://schemas.openxmlformats.org/markup-compatibility/2006" xmlns:aink="http://schemas.microsoft.com/office/drawing/2016/ink" xmlns:am3d="http://schemas.microsoft.com/office/drawing/2017/model3d" xmlns:o="urn:schemas-microsoft-com:office:office" xmlns:r="http://schemas.openxmlformats.org/officeDocument/2006/relationships" xmlns:m="http://schemas.openxmlformats.org/officeDocument/2006/math" xmlns:v="urn:schemas-microsoft-com:vml" xmlns:wp14="http://schemas.microsoft.com/office/word/2010/wordprocessingDrawing" xmlns:wp="http://schemas.openxmlformats.org/drawingml/2006/wordprocessingDrawing" xmlns:w10="urn:schemas-microsoft-com:office:word" xmlns:w="http://schemas.openxmlformats.org/wordprocessingml/2006/main" xmlns:w14="http://schemas.microsoft.com/office/word/2010/wordml" xmlns:w15="http://schemas.microsoft.com/office/word/2012/wordml" xmlns:w16cid="http://schemas.microsoft.com/office/word/2016/wordml/cid" xmlns:w16se="http://schemas.microsoft.com/office/word/2015/wordml/symex" xmlns:wpg="http://schemas.microsoft.com/office/word/2010/wordprocessingGroup" xmlns:wpi="http://schemas.microsoft.com/office/word/2010/wordprocessingInk" xmlns:wne="http://schemas.microsoft.com/office/word/2006/wordml" xmlns:wps="http://schemas.microsoft.com/office/word/2010/wordprocessingShape" mc:Ignorable="w14 w15 w16se w16cid wp14">
-  <w:p>
-    <w:pPr>
-      <w:pStyle w:val="Encabezado"/>
-    </w:pPr>
-  </w:p>
-</w:hdr>
-</file>
-
-<file path=word/header2.xml><?xml version="1.0" encoding="utf-8"?>
-<w:hdr xmlns:wpc="http://schemas.microsoft.com/office/word/2010/wordprocessingCanvas" xmlns:cx="http://schemas.microsoft.com/office/drawing/2014/chartex" xmlns:cx1="http://schemas.microsoft.com/office/drawing/2015/9/8/chartex" xmlns:cx2="http://schemas.microsoft.com/office/drawing/2015/10/21/chartex" xmlns:cx3="http://schemas.microsoft.com/office/drawing/2016/5/9/chartex" xmlns:cx4="http://schemas.microsoft.com/office/drawing/2016/5/10/chartex" xmlns:cx5="http://schemas.microsoft.com/office/drawing/2016/5/11/chartex" xmlns:cx6="http://schemas.microsoft.com/office/drawing/2016/5/12/chartex" xmlns:cx7="http://schemas.microsoft.com/office/drawing/2016/5/13/chartex" xmlns:cx8="http://schemas.microsoft.com/office/drawing/2016/5/14/chartex" xmlns:mc="http://schemas.openxmlformats.org/markup-compatibility/2006" xmlns:aink="http://schemas.microsoft.com/office/drawing/2016/ink" xmlns:am3d="http://schemas.microsoft.com/office/drawing/2017/model3d" xmlns:o="urn:schemas-microsoft-com:office:office" xmlns:r="http://schemas.openxmlformats.org/officeDocument/2006/relationships" xmlns:m="http://schemas.openxmlformats.org/officeDocument/2006/math" xmlns:v="urn:schemas-microsoft-com:vml" xmlns:wp14="http://schemas.microsoft.com/office/word/2010/wordprocessingDrawing" xmlns:wp="http://schemas.openxmlformats.org/drawingml/2006/wordprocessingDrawing" xmlns:w10="urn:schemas-microsoft-com:office:word" xmlns:w="http://schemas.openxmlformats.org/wordprocessingml/2006/main" xmlns:w14="http://schemas.microsoft.com/office/word/2010/wordml" xmlns:w15="http://schemas.microsoft.com/office/word/2012/wordml" xmlns:w16cid="http://schemas.microsoft.com/office/word/2016/wordml/cid" xmlns:w16se="http://schemas.microsoft.com/office/word/2015/wordml/symex" xmlns:wpg="http://schemas.microsoft.com/office/word/2010/wordprocessingGroup" xmlns:wpi="http://schemas.microsoft.com/office/word/2010/wordprocessingInk" xmlns:wne="http://schemas.microsoft.com/office/word/2006/wordml" xmlns:wps="http://schemas.microsoft.com/office/word/2010/wordprocessingShape" mc:Ignorable="w14 w15 w16se w16cid wp14">
-  <w:p>
-    <w:pPr>
-      <w:pStyle w:val="Encabezado"/>
-    </w:pPr>
-  </w:p>
-</w:hdr>
-</file>
-
-<file path=word/header3.xml><?xml version="1.0" encoding="utf-8"?>
-<w:hdr xmlns:wpc="http://schemas.microsoft.com/office/word/2010/wordprocessingCanvas" xmlns:cx="http://schemas.microsoft.com/office/drawing/2014/chartex" xmlns:cx1="http://schemas.microsoft.com/office/drawing/2015/9/8/chartex" xmlns:cx2="http://schemas.microsoft.com/office/drawing/2015/10/21/chartex" xmlns:cx3="http://schemas.microsoft.com/office/drawing/2016/5/9/chartex" xmlns:cx4="http://schemas.microsoft.com/office/drawing/2016/5/10/chartex" xmlns:cx5="http://schemas.microsoft.com/office/drawing/2016/5/11/chartex" xmlns:cx6="http://schemas.microsoft.com/office/drawing/2016/5/12/chartex" xmlns:cx7="http://schemas.microsoft.com/office/drawing/2016/5/13/chartex" xmlns:cx8="http://schemas.microsoft.com/office/drawing/2016/5/14/chartex" xmlns:mc="http://schemas.openxmlformats.org/markup-compatibility/2006" xmlns:aink="http://schemas.microsoft.com/office/drawing/2016/ink" xmlns:am3d="http://schemas.microsoft.com/office/drawing/2017/model3d" xmlns:o="urn:schemas-microsoft-com:office:office" xmlns:r="http://schemas.openxmlformats.org/officeDocument/2006/relationships" xmlns:m="http://schemas.openxmlformats.org/officeDocument/2006/math" xmlns:v="urn:schemas-microsoft-com:vml" xmlns:wp14="http://schemas.microsoft.com/office/word/2010/wordprocessingDrawing" xmlns:wp="http://schemas.openxmlformats.org/drawingml/2006/wordprocessingDrawing" xmlns:w10="urn:schemas-microsoft-com:office:word" xmlns:w="http://schemas.openxmlformats.org/wordprocessingml/2006/main" xmlns:w14="http://schemas.microsoft.com/office/word/2010/wordml" xmlns:w15="http://schemas.microsoft.com/office/word/2012/wordml" xmlns:w16cid="http://schemas.microsoft.com/office/word/2016/wordml/cid" xmlns:w16se="http://schemas.microsoft.com/office/word/2015/wordml/symex" xmlns:wpg="http://schemas.microsoft.com/office/word/2010/wordprocessingGroup" xmlns:wpi="http://schemas.microsoft.com/office/word/2010/wordprocessingInk" xmlns:wne="http://schemas.microsoft.com/office/word/2006/wordml" xmlns:wps="http://schemas.microsoft.com/office/word/2010/wordprocessingShape" mc:Ignorable="w14 w15 w16se w16cid wp14">
-  <w:p>
-    <w:pPr>
-      <w:pStyle w:val="Encabezado"/>
-    </w:pPr>
-  </w:p>
-</w:hdr>
 </file>
 
 <file path=word/styles.xml><?xml version="1.0" encoding="utf-8"?>
@@ -3858,15 +4642,14 @@
   <w:style w:type="paragraph" w:default="1" w:styleId="Normal">
     <w:name w:val="Normal"/>
     <w:qFormat/>
-    <w:rsid w:val="00235E8D"/>
+    <w:rsid w:val="008252BF"/>
   </w:style>
-  <w:style w:type="character" w:default="1" w:styleId="Fuentedeprrafopredeter">
+  <w:style w:type="character" w:default="1" w:styleId="DefaultParagraphFont">
     <w:name w:val="Default Paragraph Font"/>
     <w:uiPriority w:val="1"/>
-    <w:semiHidden/>
     <w:unhideWhenUsed/>
   </w:style>
-  <w:style w:type="table" w:default="1" w:styleId="Tablanormal">
+  <w:style w:type="table" w:default="1" w:styleId="TableNormal">
     <w:name w:val="Normal Table"/>
     <w:uiPriority w:val="99"/>
     <w:semiHidden/>
@@ -3881,17 +4664,61 @@
       </w:tblCellMar>
     </w:tblPr>
   </w:style>
-  <w:style w:type="numbering" w:default="1" w:styleId="Sinlista">
+  <w:style w:type="numbering" w:default="1" w:styleId="NoList">
     <w:name w:val="No List"/>
     <w:uiPriority w:val="99"/>
     <w:semiHidden/>
     <w:unhideWhenUsed/>
   </w:style>
-  <w:style w:type="table" w:styleId="Tablaconcuadrcula4-nfasis5">
+  <w:style w:type="paragraph" w:styleId="Header">
+    <w:name w:val="header"/>
+    <w:basedOn w:val="Normal"/>
+    <w:link w:val="HeaderChar"/>
+    <w:uiPriority w:val="99"/>
+    <w:unhideWhenUsed/>
+    <w:rsid w:val="008252BF"/>
+    <w:pPr>
+      <w:tabs>
+        <w:tab w:val="center" w:pos="4252"/>
+        <w:tab w:val="right" w:pos="8504"/>
+      </w:tabs>
+      <w:spacing w:after="0" w:line="240" w:lineRule="auto"/>
+    </w:pPr>
+  </w:style>
+  <w:style w:type="character" w:customStyle="1" w:styleId="HeaderChar">
+    <w:name w:val="Header Char"/>
+    <w:basedOn w:val="DefaultParagraphFont"/>
+    <w:link w:val="Header"/>
+    <w:uiPriority w:val="99"/>
+    <w:rsid w:val="008252BF"/>
+  </w:style>
+  <w:style w:type="paragraph" w:styleId="Footer">
+    <w:name w:val="footer"/>
+    <w:basedOn w:val="Normal"/>
+    <w:link w:val="FooterChar"/>
+    <w:uiPriority w:val="99"/>
+    <w:unhideWhenUsed/>
+    <w:rsid w:val="008252BF"/>
+    <w:pPr>
+      <w:tabs>
+        <w:tab w:val="center" w:pos="4252"/>
+        <w:tab w:val="right" w:pos="8504"/>
+      </w:tabs>
+      <w:spacing w:after="0" w:line="240" w:lineRule="auto"/>
+    </w:pPr>
+  </w:style>
+  <w:style w:type="character" w:customStyle="1" w:styleId="FooterChar">
+    <w:name w:val="Footer Char"/>
+    <w:basedOn w:val="DefaultParagraphFont"/>
+    <w:link w:val="Footer"/>
+    <w:uiPriority w:val="99"/>
+    <w:rsid w:val="008252BF"/>
+  </w:style>
+  <w:style w:type="table" w:styleId="GridTable4-Accent5">
     <w:name w:val="Grid Table 4 Accent 5"/>
-    <w:basedOn w:val="Tablanormal"/>
+    <w:basedOn w:val="TableNormal"/>
     <w:uiPriority w:val="49"/>
-    <w:rsid w:val="00235E8D"/>
+    <w:rsid w:val="008252BF"/>
     <w:pPr>
       <w:spacing w:after="0" w:line="240" w:lineRule="auto"/>
     </w:pPr>
@@ -3963,67 +4790,23 @@
       </w:tcPr>
     </w:tblStylePr>
   </w:style>
-  <w:style w:type="paragraph" w:styleId="Prrafodelista">
+  <w:style w:type="paragraph" w:styleId="ListParagraph">
     <w:name w:val="List Paragraph"/>
     <w:basedOn w:val="Normal"/>
     <w:uiPriority w:val="34"/>
     <w:qFormat/>
-    <w:rsid w:val="00235E8D"/>
+    <w:rsid w:val="008252BF"/>
     <w:pPr>
       <w:spacing w:line="256" w:lineRule="auto"/>
       <w:ind w:left="720"/>
       <w:contextualSpacing/>
     </w:pPr>
   </w:style>
-  <w:style w:type="paragraph" w:styleId="Encabezado">
-    <w:name w:val="header"/>
-    <w:basedOn w:val="Normal"/>
-    <w:link w:val="EncabezadoCar"/>
-    <w:uiPriority w:val="99"/>
-    <w:unhideWhenUsed/>
-    <w:rsid w:val="00235E8D"/>
-    <w:pPr>
-      <w:tabs>
-        <w:tab w:val="center" w:pos="4252"/>
-        <w:tab w:val="right" w:pos="8504"/>
-      </w:tabs>
-      <w:spacing w:after="0" w:line="240" w:lineRule="auto"/>
-    </w:pPr>
-  </w:style>
-  <w:style w:type="character" w:customStyle="1" w:styleId="EncabezadoCar">
-    <w:name w:val="Encabezado Car"/>
-    <w:basedOn w:val="Fuentedeprrafopredeter"/>
-    <w:link w:val="Encabezado"/>
-    <w:uiPriority w:val="99"/>
-    <w:rsid w:val="00235E8D"/>
-  </w:style>
-  <w:style w:type="paragraph" w:styleId="Piedepgina">
-    <w:name w:val="footer"/>
-    <w:basedOn w:val="Normal"/>
-    <w:link w:val="PiedepginaCar"/>
-    <w:uiPriority w:val="99"/>
-    <w:unhideWhenUsed/>
-    <w:rsid w:val="00235E8D"/>
-    <w:pPr>
-      <w:tabs>
-        <w:tab w:val="center" w:pos="4252"/>
-        <w:tab w:val="right" w:pos="8504"/>
-      </w:tabs>
-      <w:spacing w:after="0" w:line="240" w:lineRule="auto"/>
-    </w:pPr>
-  </w:style>
-  <w:style w:type="character" w:customStyle="1" w:styleId="PiedepginaCar">
-    <w:name w:val="Pie de página Car"/>
-    <w:basedOn w:val="Fuentedeprrafopredeter"/>
-    <w:link w:val="Piedepgina"/>
-    <w:uiPriority w:val="99"/>
-    <w:rsid w:val="00235E8D"/>
-  </w:style>
-  <w:style w:type="table" w:styleId="Tablaconcuadrcula">
+  <w:style w:type="table" w:styleId="TableGrid">
     <w:name w:val="Table Grid"/>
-    <w:basedOn w:val="Tablanormal"/>
+    <w:basedOn w:val="TableNormal"/>
     <w:uiPriority w:val="39"/>
-    <w:rsid w:val="00E80AE8"/>
+    <w:rsid w:val="008252BF"/>
     <w:pPr>
       <w:spacing w:after="0" w:line="240" w:lineRule="auto"/>
     </w:pPr>

</xml_diff>